<commit_message>
Angular 2 learning pipes
</commit_message>
<xml_diff>
--- a/Angular 2.docx
+++ b/Angular 2.docx
@@ -852,23 +852,7 @@
           <w:sz w:val="24"/>
           <w:szCs w:val="24"/>
         </w:rPr>
-        <w:t xml:space="preserve">ECMAScript 1 till </w:t>
-      </w:r>
-      <w:r>
-        <w:rPr>
-          <w:rFonts w:ascii="Times New Roman" w:hAnsi="Times New Roman" w:cs="Times New Roman"/>
-          <w:sz w:val="24"/>
-          <w:szCs w:val="24"/>
-        </w:rPr>
-        <w:t>ECMAScript</w:t>
-      </w:r>
-      <w:r>
-        <w:rPr>
-          <w:rFonts w:ascii="Times New Roman" w:hAnsi="Times New Roman" w:cs="Times New Roman"/>
-          <w:sz w:val="24"/>
-          <w:szCs w:val="24"/>
-        </w:rPr>
-        <w:t xml:space="preserve"> 7 were released over the past several years.</w:t>
+        <w:t>ECMAScript 1 till ECMAScript 7 were released over the past several years.</w:t>
       </w:r>
     </w:p>
     <w:p>
@@ -898,15 +882,7 @@
           <w:sz w:val="24"/>
           <w:szCs w:val="24"/>
         </w:rPr>
-        <w:t xml:space="preserve"> browser available today supports </w:t>
-      </w:r>
-      <w:r>
-        <w:rPr>
-          <w:rFonts w:ascii="Times New Roman" w:hAnsi="Times New Roman" w:cs="Times New Roman"/>
-          <w:sz w:val="24"/>
-          <w:szCs w:val="24"/>
-        </w:rPr>
-        <w:t>ECMAScript</w:t>
+        <w:t xml:space="preserve"> browser available today supports ECMAScript</w:t>
       </w:r>
       <w:r>
         <w:rPr>
@@ -936,23 +912,7 @@
           <w:sz w:val="24"/>
           <w:szCs w:val="24"/>
         </w:rPr>
-        <w:t xml:space="preserve">The browser support for </w:t>
-      </w:r>
-      <w:r>
-        <w:rPr>
-          <w:rFonts w:ascii="Times New Roman" w:hAnsi="Times New Roman" w:cs="Times New Roman"/>
-          <w:sz w:val="24"/>
-          <w:szCs w:val="24"/>
-        </w:rPr>
-        <w:t>ECMAScript</w:t>
-      </w:r>
-      <w:r>
-        <w:rPr>
-          <w:rFonts w:ascii="Times New Roman" w:hAnsi="Times New Roman" w:cs="Times New Roman"/>
-          <w:sz w:val="24"/>
-          <w:szCs w:val="24"/>
-        </w:rPr>
-        <w:t xml:space="preserve"> 6 is still incomplete</w:t>
+        <w:t>The browser support for ECMAScript 6 is still incomplete</w:t>
       </w:r>
     </w:p>
     <w:p>
@@ -974,39 +934,7 @@
           <w:sz w:val="24"/>
           <w:szCs w:val="24"/>
         </w:rPr>
-        <w:t xml:space="preserve">Transpilation compiles </w:t>
-      </w:r>
-      <w:r>
-        <w:rPr>
-          <w:rFonts w:ascii="Times New Roman" w:hAnsi="Times New Roman" w:cs="Times New Roman"/>
-          <w:sz w:val="24"/>
-          <w:szCs w:val="24"/>
-        </w:rPr>
-        <w:t>ECMAScript</w:t>
-      </w:r>
-      <w:r>
-        <w:rPr>
-          <w:rFonts w:ascii="Times New Roman" w:hAnsi="Times New Roman" w:cs="Times New Roman"/>
-          <w:sz w:val="24"/>
-          <w:szCs w:val="24"/>
-        </w:rPr>
-        <w:t xml:space="preserve"> 6 to </w:t>
-      </w:r>
-      <w:r>
-        <w:rPr>
-          <w:rFonts w:ascii="Times New Roman" w:hAnsi="Times New Roman" w:cs="Times New Roman"/>
-          <w:sz w:val="24"/>
-          <w:szCs w:val="24"/>
-        </w:rPr>
-        <w:t>ECMAScript</w:t>
-      </w:r>
-      <w:r>
-        <w:rPr>
-          <w:rFonts w:ascii="Times New Roman" w:hAnsi="Times New Roman" w:cs="Times New Roman"/>
-          <w:sz w:val="24"/>
-          <w:szCs w:val="24"/>
-        </w:rPr>
-        <w:t xml:space="preserve"> 5.</w:t>
+        <w:t>Transpilation compiles ECMAScript 6 to ECMAScript 5.</w:t>
       </w:r>
     </w:p>
     <w:p>
@@ -1028,31 +956,7 @@
           <w:sz w:val="24"/>
           <w:szCs w:val="24"/>
         </w:rPr>
-        <w:t>ECMAScript</w:t>
-      </w:r>
-      <w:r>
-        <w:rPr>
-          <w:rFonts w:ascii="Times New Roman" w:hAnsi="Times New Roman" w:cs="Times New Roman"/>
-          <w:sz w:val="24"/>
-          <w:szCs w:val="24"/>
-        </w:rPr>
-        <w:t xml:space="preserve"> 6 is officially known as </w:t>
-      </w:r>
-      <w:r>
-        <w:rPr>
-          <w:rFonts w:ascii="Times New Roman" w:hAnsi="Times New Roman" w:cs="Times New Roman"/>
-          <w:sz w:val="24"/>
-          <w:szCs w:val="24"/>
-        </w:rPr>
-        <w:t>ECMAScript</w:t>
-      </w:r>
-      <w:r>
-        <w:rPr>
-          <w:rFonts w:ascii="Times New Roman" w:hAnsi="Times New Roman" w:cs="Times New Roman"/>
-          <w:sz w:val="24"/>
-          <w:szCs w:val="24"/>
-        </w:rPr>
-        <w:t xml:space="preserve"> 2015.</w:t>
+        <w:t>ECMAScript 6 is officially known as ECMAScript 2015.</w:t>
       </w:r>
     </w:p>
     <w:p>
@@ -1074,23 +978,7 @@
           <w:sz w:val="24"/>
           <w:szCs w:val="24"/>
         </w:rPr>
-        <w:t xml:space="preserve">New features in </w:t>
-      </w:r>
-      <w:r>
-        <w:rPr>
-          <w:rFonts w:ascii="Times New Roman" w:hAnsi="Times New Roman" w:cs="Times New Roman"/>
-          <w:sz w:val="24"/>
-          <w:szCs w:val="24"/>
-        </w:rPr>
-        <w:t>ECMAScript</w:t>
-      </w:r>
-      <w:r>
-        <w:rPr>
-          <w:rFonts w:ascii="Times New Roman" w:hAnsi="Times New Roman" w:cs="Times New Roman"/>
-          <w:sz w:val="24"/>
-          <w:szCs w:val="24"/>
-        </w:rPr>
-        <w:t xml:space="preserve"> 2015 – Classes, Modules, Arrow functions etc.</w:t>
+        <w:t>New features in ECMAScript 2015 – Classes, Modules, Arrow functions etc.</w:t>
       </w:r>
     </w:p>
     <w:p>
@@ -2807,15 +2695,7 @@
           <w:sz w:val="24"/>
           <w:szCs w:val="24"/>
         </w:rPr>
-        <w:t xml:space="preserve"> Template Expression</w:t>
-      </w:r>
-      <w:r>
-        <w:rPr>
-          <w:rFonts w:ascii="Times New Roman" w:hAnsi="Times New Roman" w:cs="Times New Roman"/>
-          <w:sz w:val="24"/>
-          <w:szCs w:val="24"/>
-        </w:rPr>
-        <w:t xml:space="preserve"> with ternary operator</w:t>
+        <w:t xml:space="preserve"> Template Expression with ternary operator</w:t>
       </w:r>
     </w:p>
     <w:p>
@@ -3867,46 +3747,7 @@
           <w:szCs w:val="24"/>
         </w:rPr>
         <w:tab/>
-      </w:r>
-      <w:r>
-        <w:rPr>
-          <w:rFonts w:ascii="Times New Roman" w:hAnsi="Times New Roman" w:cs="Times New Roman"/>
-          <w:sz w:val="24"/>
-          <w:szCs w:val="24"/>
-        </w:rPr>
-        <w:t>&lt;</w:t>
-      </w:r>
-      <w:r>
-        <w:rPr>
-          <w:rFonts w:ascii="Times New Roman" w:hAnsi="Times New Roman" w:cs="Times New Roman"/>
-          <w:sz w:val="24"/>
-          <w:szCs w:val="24"/>
-        </w:rPr>
-        <w:t>button on-</w:t>
-      </w:r>
-      <w:r>
-        <w:rPr>
-          <w:rFonts w:ascii="Times New Roman" w:hAnsi="Times New Roman" w:cs="Times New Roman"/>
-          <w:sz w:val="24"/>
-          <w:szCs w:val="24"/>
-        </w:rPr>
-        <w:t>click=” onClick</w:t>
-      </w:r>
-      <w:r>
-        <w:rPr>
-          <w:rFonts w:ascii="Times New Roman" w:hAnsi="Times New Roman" w:cs="Times New Roman"/>
-          <w:sz w:val="24"/>
-          <w:szCs w:val="24"/>
-        </w:rPr>
-        <w:t xml:space="preserve"> ()</w:t>
-      </w:r>
-      <w:r>
-        <w:rPr>
-          <w:rFonts w:ascii="Times New Roman" w:hAnsi="Times New Roman" w:cs="Times New Roman"/>
-          <w:sz w:val="24"/>
-          <w:szCs w:val="24"/>
-        </w:rPr>
-        <w:t>”&gt;Click me&lt;/button&gt;</w:t>
+        <w:t>&lt;button on-click=” onClick ()”&gt;Click me&lt;/button&gt;</w:t>
       </w:r>
     </w:p>
     <w:p>
@@ -4200,23 +4041,7 @@
           <w:szCs w:val="24"/>
         </w:rPr>
         <w:tab/>
-        <w:t xml:space="preserve">// </w:t>
-      </w:r>
-      <w:r>
-        <w:rPr>
-          <w:rFonts w:ascii="Times New Roman" w:hAnsi="Times New Roman" w:cs="Times New Roman"/>
-          <w:sz w:val="24"/>
-          <w:szCs w:val="24"/>
-        </w:rPr>
-        <w:t>employee</w:t>
-      </w:r>
-      <w:r>
-        <w:rPr>
-          <w:rFonts w:ascii="Times New Roman" w:hAnsi="Times New Roman" w:cs="Times New Roman"/>
-          <w:sz w:val="24"/>
-          <w:szCs w:val="24"/>
-        </w:rPr>
-        <w:t xml:space="preserve"> is template input </w:t>
+        <w:t xml:space="preserve">// employee is template input </w:t>
       </w:r>
       <w:proofErr w:type="spellStart"/>
       <w:r>
@@ -4298,13 +4123,6 @@
           <w:szCs w:val="24"/>
         </w:rPr>
         <w:tab/>
-      </w:r>
-      <w:r>
-        <w:rPr>
-          <w:rFonts w:ascii="Times New Roman" w:hAnsi="Times New Roman" w:cs="Times New Roman"/>
-          <w:sz w:val="24"/>
-          <w:szCs w:val="24"/>
-        </w:rPr>
         <w:t>&lt;td&gt;</w:t>
       </w:r>
       <w:proofErr w:type="spellStart"/>
@@ -5153,11 +4971,1005 @@
         </w:rPr>
         <w:t xml:space="preserve">      ],</w:t>
       </w:r>
+    </w:p>
+    <w:p>
+      <w:pPr>
+        <w:pStyle w:val="ListParagraph"/>
+        <w:rPr>
+          <w:rFonts w:ascii="Times New Roman" w:hAnsi="Times New Roman" w:cs="Times New Roman"/>
+          <w:sz w:val="24"/>
+          <w:szCs w:val="24"/>
+        </w:rPr>
+      </w:pPr>
+    </w:p>
+    <w:p>
+      <w:pPr>
+        <w:pStyle w:val="ListParagraph"/>
+        <w:rPr>
+          <w:rFonts w:ascii="Times New Roman" w:hAnsi="Times New Roman" w:cs="Times New Roman"/>
+          <w:sz w:val="24"/>
+          <w:szCs w:val="24"/>
+        </w:rPr>
+      </w:pPr>
+    </w:p>
+    <w:p>
+      <w:pPr>
+        <w:pStyle w:val="ListParagraph"/>
+        <w:rPr>
+          <w:rFonts w:ascii="Times New Roman" w:hAnsi="Times New Roman" w:cs="Times New Roman"/>
+          <w:sz w:val="24"/>
+          <w:szCs w:val="24"/>
+        </w:rPr>
+      </w:pPr>
+    </w:p>
+    <w:p>
+      <w:pPr>
+        <w:pStyle w:val="ListParagraph"/>
+        <w:rPr>
+          <w:rFonts w:ascii="Times New Roman" w:hAnsi="Times New Roman" w:cs="Times New Roman"/>
+          <w:sz w:val="24"/>
+          <w:szCs w:val="24"/>
+        </w:rPr>
+      </w:pPr>
+    </w:p>
+    <w:p>
+      <w:pPr>
+        <w:pStyle w:val="ListParagraph"/>
+        <w:rPr>
+          <w:rFonts w:ascii="Times New Roman" w:hAnsi="Times New Roman" w:cs="Times New Roman"/>
+          <w:sz w:val="24"/>
+          <w:szCs w:val="24"/>
+        </w:rPr>
+      </w:pPr>
+    </w:p>
+    <w:p>
+      <w:pPr>
+        <w:pStyle w:val="ListParagraph"/>
+        <w:rPr>
+          <w:rFonts w:ascii="Times New Roman" w:hAnsi="Times New Roman" w:cs="Times New Roman"/>
+          <w:sz w:val="24"/>
+          <w:szCs w:val="24"/>
+        </w:rPr>
+      </w:pPr>
+    </w:p>
+    <w:p>
+      <w:pPr>
+        <w:pStyle w:val="ListParagraph"/>
+        <w:rPr>
+          <w:rFonts w:ascii="Times New Roman" w:hAnsi="Times New Roman" w:cs="Times New Roman"/>
+          <w:sz w:val="24"/>
+          <w:szCs w:val="24"/>
+        </w:rPr>
+      </w:pPr>
+    </w:p>
+    <w:p>
+      <w:pPr>
+        <w:pStyle w:val="ListParagraph"/>
+        <w:rPr>
+          <w:rFonts w:ascii="Times New Roman" w:hAnsi="Times New Roman" w:cs="Times New Roman"/>
+          <w:sz w:val="24"/>
+          <w:szCs w:val="24"/>
+        </w:rPr>
+      </w:pPr>
+    </w:p>
+    <w:p>
+      <w:pPr>
+        <w:pStyle w:val="ListParagraph"/>
+        <w:rPr>
+          <w:rFonts w:ascii="Times New Roman" w:hAnsi="Times New Roman" w:cs="Times New Roman"/>
+          <w:sz w:val="24"/>
+          <w:szCs w:val="24"/>
+        </w:rPr>
+      </w:pPr>
+    </w:p>
+    <w:p>
+      <w:pPr>
+        <w:pStyle w:val="ListParagraph"/>
+        <w:rPr>
+          <w:rFonts w:ascii="Times New Roman" w:hAnsi="Times New Roman" w:cs="Times New Roman"/>
+          <w:sz w:val="24"/>
+          <w:szCs w:val="24"/>
+        </w:rPr>
+      </w:pPr>
+    </w:p>
+    <w:p>
+      <w:pPr>
+        <w:pStyle w:val="ListParagraph"/>
+        <w:rPr>
+          <w:rFonts w:ascii="Times New Roman" w:hAnsi="Times New Roman" w:cs="Times New Roman"/>
+          <w:sz w:val="24"/>
+          <w:szCs w:val="24"/>
+        </w:rPr>
+      </w:pPr>
+    </w:p>
+    <w:p>
+      <w:pPr>
+        <w:pStyle w:val="ListParagraph"/>
+        <w:rPr>
+          <w:rFonts w:ascii="Times New Roman" w:hAnsi="Times New Roman" w:cs="Times New Roman"/>
+          <w:sz w:val="24"/>
+          <w:szCs w:val="24"/>
+        </w:rPr>
+      </w:pPr>
+    </w:p>
+    <w:p>
+      <w:pPr>
+        <w:pStyle w:val="ListParagraph"/>
+        <w:rPr>
+          <w:rFonts w:ascii="Times New Roman" w:hAnsi="Times New Roman" w:cs="Times New Roman"/>
+          <w:sz w:val="24"/>
+          <w:szCs w:val="24"/>
+        </w:rPr>
+      </w:pPr>
+    </w:p>
+    <w:p>
+      <w:pPr>
+        <w:pStyle w:val="ListParagraph"/>
+        <w:rPr>
+          <w:rFonts w:ascii="Times New Roman" w:hAnsi="Times New Roman" w:cs="Times New Roman"/>
+          <w:sz w:val="24"/>
+          <w:szCs w:val="24"/>
+        </w:rPr>
+      </w:pPr>
+    </w:p>
+    <w:p>
+      <w:pPr>
+        <w:pStyle w:val="ListParagraph"/>
+        <w:rPr>
+          <w:rFonts w:ascii="Times New Roman" w:hAnsi="Times New Roman" w:cs="Times New Roman"/>
+          <w:sz w:val="24"/>
+          <w:szCs w:val="24"/>
+        </w:rPr>
+      </w:pPr>
+    </w:p>
+    <w:p>
+      <w:pPr>
+        <w:pStyle w:val="ListParagraph"/>
+        <w:rPr>
+          <w:rFonts w:ascii="Times New Roman" w:hAnsi="Times New Roman" w:cs="Times New Roman"/>
+          <w:sz w:val="24"/>
+          <w:szCs w:val="24"/>
+        </w:rPr>
+      </w:pPr>
+    </w:p>
+    <w:p>
+      <w:pPr>
+        <w:pStyle w:val="ListParagraph"/>
+        <w:rPr>
+          <w:rFonts w:ascii="Times New Roman" w:hAnsi="Times New Roman" w:cs="Times New Roman"/>
+          <w:sz w:val="24"/>
+          <w:szCs w:val="24"/>
+        </w:rPr>
+      </w:pPr>
+    </w:p>
+    <w:p>
+      <w:pPr>
+        <w:pStyle w:val="ListParagraph"/>
+        <w:rPr>
+          <w:rFonts w:ascii="Times New Roman" w:hAnsi="Times New Roman" w:cs="Times New Roman"/>
+          <w:sz w:val="24"/>
+          <w:szCs w:val="24"/>
+        </w:rPr>
+      </w:pPr>
+    </w:p>
+    <w:p>
+      <w:pPr>
+        <w:pStyle w:val="ListParagraph"/>
+        <w:rPr>
+          <w:rFonts w:ascii="Times New Roman" w:hAnsi="Times New Roman" w:cs="Times New Roman"/>
+          <w:sz w:val="24"/>
+          <w:szCs w:val="24"/>
+        </w:rPr>
+      </w:pPr>
+    </w:p>
+    <w:p>
+      <w:pPr>
+        <w:pStyle w:val="ListParagraph"/>
+        <w:rPr>
+          <w:rFonts w:ascii="Times New Roman" w:hAnsi="Times New Roman" w:cs="Times New Roman"/>
+          <w:sz w:val="24"/>
+          <w:szCs w:val="24"/>
+        </w:rPr>
+      </w:pPr>
+    </w:p>
+    <w:p>
+      <w:pPr>
+        <w:pStyle w:val="ListParagraph"/>
+        <w:rPr>
+          <w:rFonts w:ascii="Times New Roman" w:hAnsi="Times New Roman" w:cs="Times New Roman"/>
+          <w:sz w:val="24"/>
+          <w:szCs w:val="24"/>
+        </w:rPr>
+      </w:pPr>
+    </w:p>
+    <w:p>
+      <w:pPr>
+        <w:pStyle w:val="ListParagraph"/>
+        <w:rPr>
+          <w:rFonts w:ascii="Times New Roman" w:hAnsi="Times New Roman" w:cs="Times New Roman"/>
+          <w:sz w:val="24"/>
+          <w:szCs w:val="24"/>
+        </w:rPr>
+      </w:pPr>
+    </w:p>
+    <w:p>
+      <w:pPr>
+        <w:pStyle w:val="ListParagraph"/>
+        <w:rPr>
+          <w:rFonts w:ascii="Times New Roman" w:hAnsi="Times New Roman" w:cs="Times New Roman"/>
+          <w:sz w:val="24"/>
+          <w:szCs w:val="24"/>
+        </w:rPr>
+      </w:pPr>
+    </w:p>
+    <w:p>
+      <w:pPr>
+        <w:pStyle w:val="ListParagraph"/>
+        <w:rPr>
+          <w:rFonts w:ascii="Times New Roman" w:hAnsi="Times New Roman" w:cs="Times New Roman"/>
+          <w:sz w:val="24"/>
+          <w:szCs w:val="24"/>
+        </w:rPr>
+      </w:pPr>
+    </w:p>
+    <w:p>
+      <w:pPr>
+        <w:pStyle w:val="ListParagraph"/>
+        <w:rPr>
+          <w:rFonts w:ascii="Times New Roman" w:hAnsi="Times New Roman" w:cs="Times New Roman"/>
+          <w:sz w:val="24"/>
+          <w:szCs w:val="24"/>
+        </w:rPr>
+      </w:pPr>
+    </w:p>
+    <w:p>
+      <w:pPr>
+        <w:pStyle w:val="ListParagraph"/>
+        <w:rPr>
+          <w:rFonts w:ascii="Times New Roman" w:hAnsi="Times New Roman" w:cs="Times New Roman"/>
+          <w:sz w:val="24"/>
+          <w:szCs w:val="24"/>
+        </w:rPr>
+      </w:pPr>
+    </w:p>
+    <w:p>
+      <w:pPr>
+        <w:pStyle w:val="ListParagraph"/>
+        <w:rPr>
+          <w:rFonts w:ascii="Times New Roman" w:hAnsi="Times New Roman" w:cs="Times New Roman"/>
+          <w:sz w:val="24"/>
+          <w:szCs w:val="24"/>
+        </w:rPr>
+      </w:pPr>
+    </w:p>
+    <w:p>
+      <w:pPr>
+        <w:pStyle w:val="ListParagraph"/>
+        <w:rPr>
+          <w:rFonts w:ascii="Times New Roman" w:hAnsi="Times New Roman" w:cs="Times New Roman"/>
+          <w:sz w:val="24"/>
+          <w:szCs w:val="24"/>
+        </w:rPr>
+      </w:pPr>
+    </w:p>
+    <w:p>
+      <w:pPr>
+        <w:pStyle w:val="ListParagraph"/>
+        <w:rPr>
+          <w:rFonts w:ascii="Times New Roman" w:hAnsi="Times New Roman" w:cs="Times New Roman"/>
+          <w:sz w:val="24"/>
+          <w:szCs w:val="24"/>
+        </w:rPr>
+      </w:pPr>
+    </w:p>
+    <w:p>
+      <w:pPr>
+        <w:pStyle w:val="ListParagraph"/>
+        <w:rPr>
+          <w:rFonts w:ascii="Times New Roman" w:hAnsi="Times New Roman" w:cs="Times New Roman"/>
+          <w:sz w:val="24"/>
+          <w:szCs w:val="24"/>
+        </w:rPr>
+      </w:pPr>
+    </w:p>
+    <w:p>
+      <w:pPr>
+        <w:pStyle w:val="ListParagraph"/>
+        <w:rPr>
+          <w:rFonts w:ascii="Times New Roman" w:hAnsi="Times New Roman" w:cs="Times New Roman"/>
+          <w:sz w:val="24"/>
+          <w:szCs w:val="24"/>
+        </w:rPr>
+      </w:pPr>
+    </w:p>
+    <w:p>
+      <w:pPr>
+        <w:pStyle w:val="ListParagraph"/>
+        <w:rPr>
+          <w:rFonts w:ascii="Times New Roman" w:hAnsi="Times New Roman" w:cs="Times New Roman"/>
+          <w:sz w:val="24"/>
+          <w:szCs w:val="24"/>
+        </w:rPr>
+      </w:pPr>
+    </w:p>
+    <w:p>
+      <w:pPr>
+        <w:pStyle w:val="Heading1"/>
+        <w:shd w:val="clear" w:color="auto" w:fill="FFFFFF"/>
+        <w:spacing w:before="0"/>
+        <w:rPr>
+          <w:rFonts w:ascii="Arial" w:hAnsi="Arial" w:cs="Arial"/>
+        </w:rPr>
+      </w:pPr>
+      <w:r>
+        <w:rPr>
+          <w:rFonts w:ascii="Arial" w:hAnsi="Arial" w:cs="Arial"/>
+          <w:b/>
+          <w:bCs/>
+        </w:rPr>
+        <w:lastRenderedPageBreak/>
+        <w:t>Angular pipes</w:t>
+      </w:r>
+      <w:r>
+        <w:rPr>
+          <w:rFonts w:ascii="Arial" w:hAnsi="Arial" w:cs="Arial"/>
+          <w:b/>
+          <w:bCs/>
+        </w:rPr>
+        <w:t xml:space="preserve"> </w:t>
+      </w:r>
+      <w:proofErr w:type="gramStart"/>
+      <w:r>
+        <w:rPr>
+          <w:rFonts w:ascii="Arial" w:hAnsi="Arial" w:cs="Arial"/>
+          <w:b/>
+          <w:bCs/>
+        </w:rPr>
+        <w:t>{{ |</w:t>
+      </w:r>
+      <w:proofErr w:type="gramEnd"/>
+      <w:r>
+        <w:rPr>
+          <w:rFonts w:ascii="Arial" w:hAnsi="Arial" w:cs="Arial"/>
+          <w:b/>
+          <w:bCs/>
+        </w:rPr>
+        <w:t xml:space="preserve"> }}</w:t>
+      </w:r>
+    </w:p>
+    <w:p>
+      <w:pPr>
+        <w:rPr>
+          <w:rFonts w:ascii="Times New Roman" w:hAnsi="Times New Roman" w:cs="Times New Roman"/>
+          <w:sz w:val="24"/>
+          <w:szCs w:val="24"/>
+        </w:rPr>
+      </w:pPr>
+    </w:p>
+    <w:p>
+      <w:pPr>
+        <w:rPr>
+          <w:rFonts w:ascii="Times New Roman" w:hAnsi="Times New Roman" w:cs="Times New Roman"/>
+          <w:sz w:val="24"/>
+          <w:szCs w:val="24"/>
+        </w:rPr>
+      </w:pPr>
+      <w:r>
+        <w:rPr>
+          <w:rFonts w:ascii="Times New Roman" w:hAnsi="Times New Roman" w:cs="Times New Roman"/>
+          <w:sz w:val="24"/>
+          <w:szCs w:val="24"/>
+        </w:rPr>
+        <w:t>Pipes transform data before display.</w:t>
+      </w:r>
+      <w:r>
+        <w:rPr>
+          <w:rFonts w:ascii="Times New Roman" w:hAnsi="Times New Roman" w:cs="Times New Roman"/>
+          <w:sz w:val="24"/>
+          <w:szCs w:val="24"/>
+        </w:rPr>
+        <w:t xml:space="preserve"> Pipe character “|”</w:t>
+      </w:r>
+    </w:p>
+    <w:p>
+      <w:pPr>
+        <w:rPr>
+          <w:rFonts w:ascii="Times New Roman" w:hAnsi="Times New Roman" w:cs="Times New Roman"/>
+          <w:sz w:val="24"/>
+          <w:szCs w:val="24"/>
+        </w:rPr>
+      </w:pPr>
+      <w:r>
+        <w:rPr>
+          <w:rFonts w:ascii="Times New Roman" w:hAnsi="Times New Roman" w:cs="Times New Roman"/>
+          <w:sz w:val="24"/>
+          <w:szCs w:val="24"/>
+        </w:rPr>
+        <w:t xml:space="preserve">Built in pipes include </w:t>
+      </w:r>
+      <w:r>
+        <w:rPr>
+          <w:rFonts w:ascii="Times New Roman" w:hAnsi="Times New Roman" w:cs="Times New Roman"/>
+          <w:sz w:val="24"/>
+          <w:szCs w:val="24"/>
+        </w:rPr>
+        <w:t xml:space="preserve">Uppercase, </w:t>
+      </w:r>
+      <w:r>
+        <w:rPr>
+          <w:rFonts w:ascii="Times New Roman" w:hAnsi="Times New Roman" w:cs="Times New Roman"/>
+          <w:sz w:val="24"/>
+          <w:szCs w:val="24"/>
+        </w:rPr>
+        <w:t>lowercase,</w:t>
+      </w:r>
+      <w:r>
+        <w:rPr>
+          <w:rFonts w:ascii="Times New Roman" w:hAnsi="Times New Roman" w:cs="Times New Roman"/>
+          <w:sz w:val="24"/>
+          <w:szCs w:val="24"/>
+        </w:rPr>
+        <w:t xml:space="preserve"> </w:t>
+      </w:r>
+      <w:r>
+        <w:rPr>
+          <w:rFonts w:ascii="Times New Roman" w:hAnsi="Times New Roman" w:cs="Times New Roman"/>
+          <w:sz w:val="24"/>
+          <w:szCs w:val="24"/>
+        </w:rPr>
+        <w:t xml:space="preserve">date, </w:t>
+      </w:r>
+      <w:proofErr w:type="spellStart"/>
+      <w:proofErr w:type="gramStart"/>
+      <w:r>
+        <w:rPr>
+          <w:rFonts w:ascii="Times New Roman" w:hAnsi="Times New Roman" w:cs="Times New Roman"/>
+          <w:sz w:val="24"/>
+          <w:szCs w:val="24"/>
+        </w:rPr>
+        <w:t>currency,decimal</w:t>
+      </w:r>
+      <w:proofErr w:type="spellEnd"/>
+      <w:proofErr w:type="gramEnd"/>
+      <w:r>
+        <w:rPr>
+          <w:rFonts w:ascii="Times New Roman" w:hAnsi="Times New Roman" w:cs="Times New Roman"/>
+          <w:sz w:val="24"/>
+          <w:szCs w:val="24"/>
+        </w:rPr>
+        <w:t xml:space="preserve"> , percent etc.</w:t>
+      </w:r>
+    </w:p>
+    <w:p>
+      <w:pPr>
+        <w:rPr>
+          <w:rFonts w:ascii="Times New Roman" w:hAnsi="Times New Roman" w:cs="Times New Roman"/>
+          <w:sz w:val="24"/>
+          <w:szCs w:val="24"/>
+        </w:rPr>
+      </w:pPr>
+      <w:r>
+        <w:rPr>
+          <w:rFonts w:ascii="Times New Roman" w:hAnsi="Times New Roman" w:cs="Times New Roman"/>
+          <w:sz w:val="24"/>
+          <w:szCs w:val="24"/>
+        </w:rPr>
+        <w:t>{{emp.name | uppercase}}</w:t>
+      </w:r>
+    </w:p>
+    <w:p>
+      <w:pPr>
+        <w:rPr>
+          <w:rFonts w:ascii="Times New Roman" w:hAnsi="Times New Roman" w:cs="Times New Roman"/>
+          <w:sz w:val="24"/>
+          <w:szCs w:val="24"/>
+        </w:rPr>
+      </w:pPr>
+      <w:r>
+        <w:rPr>
+          <w:rFonts w:ascii="Times New Roman" w:hAnsi="Times New Roman" w:cs="Times New Roman"/>
+          <w:sz w:val="24"/>
+          <w:szCs w:val="24"/>
+        </w:rPr>
+        <w:t>We can also chain pipes</w:t>
+      </w:r>
+    </w:p>
+    <w:p>
+      <w:pPr>
+        <w:rPr>
+          <w:rFonts w:ascii="Times New Roman" w:hAnsi="Times New Roman" w:cs="Times New Roman"/>
+          <w:sz w:val="24"/>
+          <w:szCs w:val="24"/>
+        </w:rPr>
+      </w:pPr>
+      <w:r>
+        <w:rPr>
+          <w:rFonts w:ascii="Times New Roman" w:hAnsi="Times New Roman" w:cs="Times New Roman"/>
+          <w:sz w:val="24"/>
+          <w:szCs w:val="24"/>
+        </w:rPr>
+        <w:tab/>
+        <w:t>&lt;td</w:t>
+      </w:r>
+      <w:r>
+        <w:rPr>
+          <w:rFonts w:ascii="Times New Roman" w:hAnsi="Times New Roman" w:cs="Times New Roman"/>
+          <w:sz w:val="24"/>
+          <w:szCs w:val="24"/>
+        </w:rPr>
+        <w:t>&gt; {</w:t>
+      </w:r>
+      <w:r>
+        <w:rPr>
+          <w:rFonts w:ascii="Times New Roman" w:hAnsi="Times New Roman" w:cs="Times New Roman"/>
+          <w:sz w:val="24"/>
+          <w:szCs w:val="24"/>
+        </w:rPr>
+        <w:t>{</w:t>
+      </w:r>
+      <w:proofErr w:type="spellStart"/>
+      <w:r>
+        <w:rPr>
+          <w:rFonts w:ascii="Times New Roman" w:hAnsi="Times New Roman" w:cs="Times New Roman"/>
+          <w:sz w:val="24"/>
+          <w:szCs w:val="24"/>
+        </w:rPr>
+        <w:t>emp.DOB</w:t>
+      </w:r>
+      <w:proofErr w:type="spellEnd"/>
+      <w:r>
+        <w:rPr>
+          <w:rFonts w:ascii="Times New Roman" w:hAnsi="Times New Roman" w:cs="Times New Roman"/>
+          <w:sz w:val="24"/>
+          <w:szCs w:val="24"/>
+        </w:rPr>
+        <w:t xml:space="preserve"> | date | uppercase}}</w:t>
+      </w:r>
+    </w:p>
+    <w:p>
+      <w:pPr>
+        <w:rPr>
+          <w:rFonts w:ascii="Times New Roman" w:hAnsi="Times New Roman" w:cs="Times New Roman"/>
+          <w:sz w:val="24"/>
+          <w:szCs w:val="24"/>
+        </w:rPr>
+      </w:pPr>
+      <w:r>
+        <w:rPr>
+          <w:rFonts w:ascii="Times New Roman" w:hAnsi="Times New Roman" w:cs="Times New Roman"/>
+          <w:sz w:val="24"/>
+          <w:szCs w:val="24"/>
+        </w:rPr>
+        <w:t>Pass parameter to pipe using colon “:”</w:t>
+      </w:r>
+    </w:p>
+    <w:p>
+      <w:pPr>
+        <w:rPr>
+          <w:rFonts w:ascii="Times New Roman" w:hAnsi="Times New Roman" w:cs="Times New Roman"/>
+          <w:sz w:val="24"/>
+          <w:szCs w:val="24"/>
+        </w:rPr>
+      </w:pPr>
+      <w:r>
+        <w:rPr>
+          <w:noProof/>
+        </w:rPr>
+        <w:drawing>
+          <wp:inline distT="0" distB="0" distL="0" distR="0" wp14:anchorId="49E8A0D8" wp14:editId="70065307">
+            <wp:extent cx="3762375" cy="466725"/>
+            <wp:effectExtent l="0" t="0" r="9525" b="9525"/>
+            <wp:docPr id="13" name="Picture 13"/>
+            <wp:cNvGraphicFramePr>
+              <a:graphicFrameLocks xmlns:a="http://schemas.openxmlformats.org/drawingml/2006/main" noChangeAspect="1"/>
+            </wp:cNvGraphicFramePr>
+            <a:graphic xmlns:a="http://schemas.openxmlformats.org/drawingml/2006/main">
+              <a:graphicData uri="http://schemas.openxmlformats.org/drawingml/2006/picture">
+                <pic:pic xmlns:pic="http://schemas.openxmlformats.org/drawingml/2006/picture">
+                  <pic:nvPicPr>
+                    <pic:cNvPr id="1" name=""/>
+                    <pic:cNvPicPr/>
+                  </pic:nvPicPr>
+                  <pic:blipFill>
+                    <a:blip r:embed="rId20"/>
+                    <a:stretch>
+                      <a:fillRect/>
+                    </a:stretch>
+                  </pic:blipFill>
+                  <pic:spPr>
+                    <a:xfrm>
+                      <a:off x="0" y="0"/>
+                      <a:ext cx="3762375" cy="466725"/>
+                    </a:xfrm>
+                    <a:prstGeom prst="rect">
+                      <a:avLst/>
+                    </a:prstGeom>
+                  </pic:spPr>
+                </pic:pic>
+              </a:graphicData>
+            </a:graphic>
+          </wp:inline>
+        </w:drawing>
+      </w:r>
+    </w:p>
+    <w:p>
+      <w:pPr>
+        <w:rPr>
+          <w:rFonts w:ascii="Times New Roman" w:hAnsi="Times New Roman" w:cs="Times New Roman"/>
+          <w:b/>
+          <w:sz w:val="24"/>
+          <w:szCs w:val="24"/>
+        </w:rPr>
+      </w:pPr>
+    </w:p>
+    <w:p>
+      <w:pPr>
+        <w:rPr>
+          <w:rFonts w:ascii="Times New Roman" w:hAnsi="Times New Roman" w:cs="Times New Roman"/>
+          <w:b/>
+          <w:sz w:val="28"/>
+          <w:szCs w:val="28"/>
+        </w:rPr>
+      </w:pPr>
+      <w:r>
+        <w:rPr>
+          <w:rFonts w:ascii="Times New Roman" w:hAnsi="Times New Roman" w:cs="Times New Roman"/>
+          <w:b/>
+          <w:sz w:val="28"/>
+          <w:szCs w:val="28"/>
+        </w:rPr>
+        <w:t>Angular Custom Pipes</w:t>
+      </w:r>
+    </w:p>
+    <w:p>
+      <w:pPr>
+        <w:pStyle w:val="ListParagraph"/>
+        <w:numPr>
+          <w:ilvl w:val="0"/>
+          <w:numId w:val="14"/>
+        </w:numPr>
+        <w:rPr>
+          <w:rFonts w:ascii="Times New Roman" w:hAnsi="Times New Roman" w:cs="Times New Roman"/>
+          <w:sz w:val="24"/>
+          <w:szCs w:val="24"/>
+        </w:rPr>
+      </w:pPr>
+      <w:r>
+        <w:rPr>
+          <w:rFonts w:ascii="Times New Roman" w:hAnsi="Times New Roman" w:cs="Times New Roman"/>
+          <w:sz w:val="24"/>
+          <w:szCs w:val="24"/>
+        </w:rPr>
+        <w:t>Create type script file</w:t>
+      </w:r>
+      <w:r>
+        <w:rPr>
+          <w:rFonts w:ascii="Times New Roman" w:hAnsi="Times New Roman" w:cs="Times New Roman"/>
+          <w:sz w:val="24"/>
+          <w:szCs w:val="24"/>
+        </w:rPr>
+        <w:t xml:space="preserve"> for custom file</w:t>
+      </w:r>
+    </w:p>
+    <w:p>
+      <w:pPr>
+        <w:pStyle w:val="ListParagraph"/>
+        <w:rPr>
+          <w:rFonts w:ascii="Times New Roman" w:hAnsi="Times New Roman" w:cs="Times New Roman"/>
+          <w:sz w:val="24"/>
+          <w:szCs w:val="24"/>
+        </w:rPr>
+      </w:pPr>
+      <w:r>
+        <w:rPr>
+          <w:rFonts w:ascii="Times New Roman" w:hAnsi="Times New Roman" w:cs="Times New Roman"/>
+          <w:sz w:val="24"/>
+          <w:szCs w:val="24"/>
+        </w:rPr>
+        <w:t xml:space="preserve"> </w:t>
+      </w:r>
+      <w:r>
+        <w:rPr>
+          <w:noProof/>
+        </w:rPr>
+        <w:drawing>
+          <wp:inline distT="0" distB="0" distL="0" distR="0" wp14:anchorId="4C39D954" wp14:editId="47DF49DD">
+            <wp:extent cx="3914775" cy="2343150"/>
+            <wp:effectExtent l="0" t="0" r="9525" b="0"/>
+            <wp:docPr id="14" name="Picture 14"/>
+            <wp:cNvGraphicFramePr>
+              <a:graphicFrameLocks xmlns:a="http://schemas.openxmlformats.org/drawingml/2006/main" noChangeAspect="1"/>
+            </wp:cNvGraphicFramePr>
+            <a:graphic xmlns:a="http://schemas.openxmlformats.org/drawingml/2006/main">
+              <a:graphicData uri="http://schemas.openxmlformats.org/drawingml/2006/picture">
+                <pic:pic xmlns:pic="http://schemas.openxmlformats.org/drawingml/2006/picture">
+                  <pic:nvPicPr>
+                    <pic:cNvPr id="1" name=""/>
+                    <pic:cNvPicPr/>
+                  </pic:nvPicPr>
+                  <pic:blipFill>
+                    <a:blip r:embed="rId21"/>
+                    <a:stretch>
+                      <a:fillRect/>
+                    </a:stretch>
+                  </pic:blipFill>
+                  <pic:spPr>
+                    <a:xfrm>
+                      <a:off x="0" y="0"/>
+                      <a:ext cx="3914775" cy="2343150"/>
+                    </a:xfrm>
+                    <a:prstGeom prst="rect">
+                      <a:avLst/>
+                    </a:prstGeom>
+                  </pic:spPr>
+                </pic:pic>
+              </a:graphicData>
+            </a:graphic>
+          </wp:inline>
+        </w:drawing>
+      </w:r>
+      <w:r>
+        <w:rPr>
+          <w:rFonts w:ascii="Times New Roman" w:hAnsi="Times New Roman" w:cs="Times New Roman"/>
+          <w:sz w:val="24"/>
+          <w:szCs w:val="24"/>
+        </w:rPr>
+        <w:t xml:space="preserve"> </w:t>
+      </w:r>
+    </w:p>
+    <w:p>
+      <w:pPr>
+        <w:pStyle w:val="ListParagraph"/>
+        <w:rPr>
+          <w:rFonts w:ascii="Times New Roman" w:hAnsi="Times New Roman" w:cs="Times New Roman"/>
+          <w:sz w:val="24"/>
+          <w:szCs w:val="24"/>
+        </w:rPr>
+      </w:pPr>
+      <w:r>
+        <w:rPr>
+          <w:rFonts w:ascii="Times New Roman" w:hAnsi="Times New Roman" w:cs="Times New Roman"/>
+          <w:sz w:val="24"/>
+          <w:szCs w:val="24"/>
+        </w:rPr>
+        <w:t>&lt;td</w:t>
+      </w:r>
+      <w:proofErr w:type="gramStart"/>
+      <w:r>
+        <w:rPr>
+          <w:rFonts w:ascii="Times New Roman" w:hAnsi="Times New Roman" w:cs="Times New Roman"/>
+          <w:sz w:val="24"/>
+          <w:szCs w:val="24"/>
+        </w:rPr>
+        <w:t>&gt;</w:t>
+      </w:r>
+      <w:r>
+        <w:rPr>
+          <w:rFonts w:ascii="Times New Roman" w:hAnsi="Times New Roman" w:cs="Times New Roman"/>
+          <w:sz w:val="24"/>
+          <w:szCs w:val="24"/>
+        </w:rPr>
+        <w:t>{</w:t>
+      </w:r>
+      <w:proofErr w:type="gramEnd"/>
+      <w:r>
+        <w:rPr>
+          <w:rFonts w:ascii="Times New Roman" w:hAnsi="Times New Roman" w:cs="Times New Roman"/>
+          <w:sz w:val="24"/>
+          <w:szCs w:val="24"/>
+        </w:rPr>
+        <w:t xml:space="preserve">{emp.name | </w:t>
+      </w:r>
+      <w:proofErr w:type="spellStart"/>
+      <w:r>
+        <w:rPr>
+          <w:rFonts w:ascii="Times New Roman" w:hAnsi="Times New Roman" w:cs="Times New Roman"/>
+          <w:sz w:val="24"/>
+          <w:szCs w:val="24"/>
+        </w:rPr>
+        <w:t>employeeTitle:employee.gender</w:t>
+      </w:r>
+      <w:proofErr w:type="spellEnd"/>
+      <w:r>
+        <w:rPr>
+          <w:rFonts w:ascii="Times New Roman" w:hAnsi="Times New Roman" w:cs="Times New Roman"/>
+          <w:sz w:val="24"/>
+          <w:szCs w:val="24"/>
+        </w:rPr>
+        <w:t>}}</w:t>
+      </w:r>
+      <w:r>
+        <w:rPr>
+          <w:rFonts w:ascii="Times New Roman" w:hAnsi="Times New Roman" w:cs="Times New Roman"/>
+          <w:sz w:val="24"/>
+          <w:szCs w:val="24"/>
+        </w:rPr>
+        <w:t>&lt;td&gt;</w:t>
+      </w:r>
+    </w:p>
+    <w:p>
+      <w:pPr>
+        <w:pStyle w:val="ListParagraph"/>
+        <w:rPr>
+          <w:rFonts w:ascii="Times New Roman" w:hAnsi="Times New Roman" w:cs="Times New Roman"/>
+          <w:sz w:val="24"/>
+          <w:szCs w:val="24"/>
+        </w:rPr>
+      </w:pPr>
+    </w:p>
+    <w:p>
+      <w:pPr>
+        <w:pStyle w:val="ListParagraph"/>
+        <w:rPr>
+          <w:rFonts w:ascii="Times New Roman" w:hAnsi="Times New Roman" w:cs="Times New Roman"/>
+          <w:sz w:val="24"/>
+          <w:szCs w:val="24"/>
+        </w:rPr>
+      </w:pPr>
+    </w:p>
+    <w:p>
+      <w:pPr>
+        <w:pStyle w:val="ListParagraph"/>
+        <w:rPr>
+          <w:rFonts w:ascii="Times New Roman" w:hAnsi="Times New Roman" w:cs="Times New Roman"/>
+          <w:sz w:val="24"/>
+          <w:szCs w:val="24"/>
+        </w:rPr>
+      </w:pPr>
+    </w:p>
+    <w:p>
+      <w:pPr>
+        <w:pStyle w:val="ListParagraph"/>
+        <w:rPr>
+          <w:rFonts w:ascii="Times New Roman" w:hAnsi="Times New Roman" w:cs="Times New Roman"/>
+          <w:sz w:val="24"/>
+          <w:szCs w:val="24"/>
+        </w:rPr>
+      </w:pPr>
+    </w:p>
+    <w:p>
+      <w:pPr>
+        <w:pStyle w:val="ListParagraph"/>
+        <w:rPr>
+          <w:rFonts w:ascii="Times New Roman" w:hAnsi="Times New Roman" w:cs="Times New Roman"/>
+          <w:sz w:val="24"/>
+          <w:szCs w:val="24"/>
+        </w:rPr>
+      </w:pPr>
+    </w:p>
+    <w:p>
+      <w:pPr>
+        <w:pStyle w:val="ListParagraph"/>
+        <w:rPr>
+          <w:rFonts w:ascii="Times New Roman" w:hAnsi="Times New Roman" w:cs="Times New Roman"/>
+          <w:sz w:val="24"/>
+          <w:szCs w:val="24"/>
+        </w:rPr>
+      </w:pPr>
+    </w:p>
+    <w:p>
+      <w:pPr>
+        <w:pStyle w:val="ListParagraph"/>
+        <w:rPr>
+          <w:rFonts w:ascii="Times New Roman" w:hAnsi="Times New Roman" w:cs="Times New Roman"/>
+          <w:sz w:val="24"/>
+          <w:szCs w:val="24"/>
+        </w:rPr>
+      </w:pPr>
+    </w:p>
+    <w:p>
+      <w:pPr>
+        <w:pStyle w:val="ListParagraph"/>
+        <w:rPr>
+          <w:rFonts w:ascii="Times New Roman" w:hAnsi="Times New Roman" w:cs="Times New Roman"/>
+          <w:sz w:val="24"/>
+          <w:szCs w:val="24"/>
+        </w:rPr>
+      </w:pPr>
+    </w:p>
+    <w:p>
+      <w:pPr>
+        <w:pStyle w:val="ListParagraph"/>
+        <w:rPr>
+          <w:rFonts w:ascii="Times New Roman" w:hAnsi="Times New Roman" w:cs="Times New Roman"/>
+          <w:sz w:val="24"/>
+          <w:szCs w:val="24"/>
+        </w:rPr>
+      </w:pPr>
+    </w:p>
+    <w:p>
+      <w:pPr>
+        <w:pStyle w:val="ListParagraph"/>
+        <w:rPr>
+          <w:rFonts w:ascii="Times New Roman" w:hAnsi="Times New Roman" w:cs="Times New Roman"/>
+          <w:sz w:val="24"/>
+          <w:szCs w:val="24"/>
+        </w:rPr>
+      </w:pPr>
+    </w:p>
+    <w:p>
+      <w:pPr>
+        <w:pStyle w:val="ListParagraph"/>
+        <w:rPr>
+          <w:rFonts w:ascii="Times New Roman" w:hAnsi="Times New Roman" w:cs="Times New Roman"/>
+          <w:sz w:val="24"/>
+          <w:szCs w:val="24"/>
+        </w:rPr>
+      </w:pPr>
+    </w:p>
+    <w:p>
+      <w:pPr>
+        <w:pStyle w:val="ListParagraph"/>
+        <w:rPr>
+          <w:rFonts w:ascii="Times New Roman" w:hAnsi="Times New Roman" w:cs="Times New Roman"/>
+          <w:sz w:val="24"/>
+          <w:szCs w:val="24"/>
+        </w:rPr>
+      </w:pPr>
+    </w:p>
+    <w:p>
+      <w:pPr>
+        <w:pStyle w:val="ListParagraph"/>
+        <w:rPr>
+          <w:rFonts w:ascii="Times New Roman" w:hAnsi="Times New Roman" w:cs="Times New Roman"/>
+          <w:sz w:val="24"/>
+          <w:szCs w:val="24"/>
+        </w:rPr>
+      </w:pPr>
+    </w:p>
+    <w:p>
+      <w:pPr>
+        <w:pStyle w:val="ListParagraph"/>
+        <w:rPr>
+          <w:rFonts w:ascii="Times New Roman" w:hAnsi="Times New Roman" w:cs="Times New Roman"/>
+          <w:b/>
+          <w:sz w:val="28"/>
+          <w:szCs w:val="28"/>
+        </w:rPr>
+      </w:pPr>
+      <w:r>
+        <w:rPr>
+          <w:rFonts w:ascii="Times New Roman" w:hAnsi="Times New Roman" w:cs="Times New Roman"/>
+          <w:b/>
+          <w:sz w:val="28"/>
+          <w:szCs w:val="28"/>
+        </w:rPr>
+        <w:lastRenderedPageBreak/>
+        <w:t xml:space="preserve">Angular Container and Nested Component </w:t>
+      </w:r>
+    </w:p>
+    <w:p>
+      <w:pPr>
+        <w:pStyle w:val="ListParagraph"/>
+        <w:rPr>
+          <w:rFonts w:ascii="Times New Roman" w:hAnsi="Times New Roman" w:cs="Times New Roman"/>
+          <w:sz w:val="24"/>
+          <w:szCs w:val="24"/>
+        </w:rPr>
+      </w:pPr>
+      <w:r>
+        <w:rPr>
+          <w:rFonts w:ascii="Times New Roman" w:hAnsi="Times New Roman" w:cs="Times New Roman"/>
+          <w:b/>
+          <w:sz w:val="28"/>
+          <w:szCs w:val="28"/>
+        </w:rPr>
+        <w:tab/>
+      </w:r>
       <w:bookmarkStart w:id="0" w:name="_GoBack"/>
       <w:bookmarkEnd w:id="0"/>
     </w:p>
+    <w:p>
+      <w:pPr>
+        <w:rPr>
+          <w:rFonts w:ascii="Times New Roman" w:hAnsi="Times New Roman" w:cs="Times New Roman"/>
+          <w:sz w:val="24"/>
+          <w:szCs w:val="24"/>
+        </w:rPr>
+      </w:pPr>
+    </w:p>
     <w:sectPr>
-      <w:footerReference w:type="default" r:id="rId20"/>
+      <w:footerReference w:type="default" r:id="rId22"/>
       <w:pgSz w:w="11906" w:h="16838"/>
       <w:pgMar w:top="1440" w:right="1440" w:bottom="1440" w:left="1440" w:header="708" w:footer="708" w:gutter="0"/>
       <w:cols w:space="708"/>
@@ -5976,6 +6788,119 @@
     </w:lvl>
   </w:abstractNum>
   <w:abstractNum w:abstractNumId="6" w15:restartNumberingAfterBreak="0">
+    <w:nsid w:val="4D545FA8"/>
+    <w:multiLevelType w:val="hybridMultilevel"/>
+    <w:tmpl w:val="FB660AD8"/>
+    <w:lvl w:ilvl="0" w:tplc="40090001">
+      <w:start w:val="1"/>
+      <w:numFmt w:val="bullet"/>
+      <w:lvlText w:val=""/>
+      <w:lvlJc w:val="left"/>
+      <w:pPr>
+        <w:ind w:left="720" w:hanging="360"/>
+      </w:pPr>
+      <w:rPr>
+        <w:rFonts w:ascii="Symbol" w:hAnsi="Symbol" w:hint="default"/>
+      </w:rPr>
+    </w:lvl>
+    <w:lvl w:ilvl="1" w:tplc="40090003" w:tentative="1">
+      <w:start w:val="1"/>
+      <w:numFmt w:val="bullet"/>
+      <w:lvlText w:val="o"/>
+      <w:lvlJc w:val="left"/>
+      <w:pPr>
+        <w:ind w:left="1440" w:hanging="360"/>
+      </w:pPr>
+      <w:rPr>
+        <w:rFonts w:ascii="Courier New" w:hAnsi="Courier New" w:cs="Courier New" w:hint="default"/>
+      </w:rPr>
+    </w:lvl>
+    <w:lvl w:ilvl="2" w:tplc="40090005" w:tentative="1">
+      <w:start w:val="1"/>
+      <w:numFmt w:val="bullet"/>
+      <w:lvlText w:val=""/>
+      <w:lvlJc w:val="left"/>
+      <w:pPr>
+        <w:ind w:left="2160" w:hanging="360"/>
+      </w:pPr>
+      <w:rPr>
+        <w:rFonts w:ascii="Wingdings" w:hAnsi="Wingdings" w:hint="default"/>
+      </w:rPr>
+    </w:lvl>
+    <w:lvl w:ilvl="3" w:tplc="40090001" w:tentative="1">
+      <w:start w:val="1"/>
+      <w:numFmt w:val="bullet"/>
+      <w:lvlText w:val=""/>
+      <w:lvlJc w:val="left"/>
+      <w:pPr>
+        <w:ind w:left="2880" w:hanging="360"/>
+      </w:pPr>
+      <w:rPr>
+        <w:rFonts w:ascii="Symbol" w:hAnsi="Symbol" w:hint="default"/>
+      </w:rPr>
+    </w:lvl>
+    <w:lvl w:ilvl="4" w:tplc="40090003" w:tentative="1">
+      <w:start w:val="1"/>
+      <w:numFmt w:val="bullet"/>
+      <w:lvlText w:val="o"/>
+      <w:lvlJc w:val="left"/>
+      <w:pPr>
+        <w:ind w:left="3600" w:hanging="360"/>
+      </w:pPr>
+      <w:rPr>
+        <w:rFonts w:ascii="Courier New" w:hAnsi="Courier New" w:cs="Courier New" w:hint="default"/>
+      </w:rPr>
+    </w:lvl>
+    <w:lvl w:ilvl="5" w:tplc="40090005" w:tentative="1">
+      <w:start w:val="1"/>
+      <w:numFmt w:val="bullet"/>
+      <w:lvlText w:val=""/>
+      <w:lvlJc w:val="left"/>
+      <w:pPr>
+        <w:ind w:left="4320" w:hanging="360"/>
+      </w:pPr>
+      <w:rPr>
+        <w:rFonts w:ascii="Wingdings" w:hAnsi="Wingdings" w:hint="default"/>
+      </w:rPr>
+    </w:lvl>
+    <w:lvl w:ilvl="6" w:tplc="40090001" w:tentative="1">
+      <w:start w:val="1"/>
+      <w:numFmt w:val="bullet"/>
+      <w:lvlText w:val=""/>
+      <w:lvlJc w:val="left"/>
+      <w:pPr>
+        <w:ind w:left="5040" w:hanging="360"/>
+      </w:pPr>
+      <w:rPr>
+        <w:rFonts w:ascii="Symbol" w:hAnsi="Symbol" w:hint="default"/>
+      </w:rPr>
+    </w:lvl>
+    <w:lvl w:ilvl="7" w:tplc="40090003" w:tentative="1">
+      <w:start w:val="1"/>
+      <w:numFmt w:val="bullet"/>
+      <w:lvlText w:val="o"/>
+      <w:lvlJc w:val="left"/>
+      <w:pPr>
+        <w:ind w:left="5760" w:hanging="360"/>
+      </w:pPr>
+      <w:rPr>
+        <w:rFonts w:ascii="Courier New" w:hAnsi="Courier New" w:cs="Courier New" w:hint="default"/>
+      </w:rPr>
+    </w:lvl>
+    <w:lvl w:ilvl="8" w:tplc="40090005" w:tentative="1">
+      <w:start w:val="1"/>
+      <w:numFmt w:val="bullet"/>
+      <w:lvlText w:val=""/>
+      <w:lvlJc w:val="left"/>
+      <w:pPr>
+        <w:ind w:left="6480" w:hanging="360"/>
+      </w:pPr>
+      <w:rPr>
+        <w:rFonts w:ascii="Wingdings" w:hAnsi="Wingdings" w:hint="default"/>
+      </w:rPr>
+    </w:lvl>
+  </w:abstractNum>
+  <w:abstractNum w:abstractNumId="7" w15:restartNumberingAfterBreak="0">
     <w:nsid w:val="59A13FF5"/>
     <w:multiLevelType w:val="hybridMultilevel"/>
     <w:tmpl w:val="A1B4165C"/>
@@ -6088,7 +7013,7 @@
       </w:rPr>
     </w:lvl>
   </w:abstractNum>
-  <w:abstractNum w:abstractNumId="7" w15:restartNumberingAfterBreak="0">
+  <w:abstractNum w:abstractNumId="8" w15:restartNumberingAfterBreak="0">
     <w:nsid w:val="5CA8645C"/>
     <w:multiLevelType w:val="hybridMultilevel"/>
     <w:tmpl w:val="D6984194"/>
@@ -6201,7 +7126,7 @@
       </w:rPr>
     </w:lvl>
   </w:abstractNum>
-  <w:abstractNum w:abstractNumId="8" w15:restartNumberingAfterBreak="0">
+  <w:abstractNum w:abstractNumId="9" w15:restartNumberingAfterBreak="0">
     <w:nsid w:val="5DBD7795"/>
     <w:multiLevelType w:val="hybridMultilevel"/>
     <w:tmpl w:val="B5841160"/>
@@ -6314,7 +7239,7 @@
       </w:rPr>
     </w:lvl>
   </w:abstractNum>
-  <w:abstractNum w:abstractNumId="9" w15:restartNumberingAfterBreak="0">
+  <w:abstractNum w:abstractNumId="10" w15:restartNumberingAfterBreak="0">
     <w:nsid w:val="63AE4F0A"/>
     <w:multiLevelType w:val="multilevel"/>
     <w:tmpl w:val="CB924048"/>
@@ -6463,7 +7388,7 @@
       </w:rPr>
     </w:lvl>
   </w:abstractNum>
-  <w:abstractNum w:abstractNumId="10" w15:restartNumberingAfterBreak="0">
+  <w:abstractNum w:abstractNumId="11" w15:restartNumberingAfterBreak="0">
     <w:nsid w:val="662F631B"/>
     <w:multiLevelType w:val="hybridMultilevel"/>
     <w:tmpl w:val="9C60764A"/>
@@ -6576,7 +7501,7 @@
       </w:rPr>
     </w:lvl>
   </w:abstractNum>
-  <w:abstractNum w:abstractNumId="11" w15:restartNumberingAfterBreak="0">
+  <w:abstractNum w:abstractNumId="12" w15:restartNumberingAfterBreak="0">
     <w:nsid w:val="7E293CFB"/>
     <w:multiLevelType w:val="hybridMultilevel"/>
     <w:tmpl w:val="688A04C2"/>
@@ -6689,7 +7614,7 @@
       </w:rPr>
     </w:lvl>
   </w:abstractNum>
-  <w:abstractNum w:abstractNumId="12" w15:restartNumberingAfterBreak="0">
+  <w:abstractNum w:abstractNumId="13" w15:restartNumberingAfterBreak="0">
     <w:nsid w:val="7F3E4E0E"/>
     <w:multiLevelType w:val="hybridMultilevel"/>
     <w:tmpl w:val="47D06A0E"/>
@@ -6806,19 +7731,19 @@
     <w:abstractNumId w:val="2"/>
   </w:num>
   <w:num w:numId="2">
-    <w:abstractNumId w:val="9"/>
+    <w:abstractNumId w:val="10"/>
   </w:num>
   <w:num w:numId="3">
     <w:abstractNumId w:val="1"/>
   </w:num>
   <w:num w:numId="4">
-    <w:abstractNumId w:val="12"/>
+    <w:abstractNumId w:val="13"/>
   </w:num>
   <w:num w:numId="5">
     <w:abstractNumId w:val="3"/>
   </w:num>
   <w:num w:numId="6">
-    <w:abstractNumId w:val="11"/>
+    <w:abstractNumId w:val="12"/>
   </w:num>
   <w:num w:numId="7">
     <w:abstractNumId w:val="5"/>
@@ -6827,19 +7752,22 @@
     <w:abstractNumId w:val="4"/>
   </w:num>
   <w:num w:numId="9">
-    <w:abstractNumId w:val="8"/>
+    <w:abstractNumId w:val="9"/>
   </w:num>
   <w:num w:numId="10">
     <w:abstractNumId w:val="0"/>
   </w:num>
   <w:num w:numId="11">
-    <w:abstractNumId w:val="10"/>
+    <w:abstractNumId w:val="11"/>
   </w:num>
   <w:num w:numId="12">
-    <w:abstractNumId w:val="6"/>
+    <w:abstractNumId w:val="7"/>
   </w:num>
   <w:num w:numId="13">
-    <w:abstractNumId w:val="7"/>
+    <w:abstractNumId w:val="8"/>
+  </w:num>
+  <w:num w:numId="14">
+    <w:abstractNumId w:val="6"/>
   </w:num>
 </w:numbering>
 </file>
@@ -7242,6 +8170,27 @@
     <w:name w:val="Normal"/>
     <w:qFormat/>
   </w:style>
+  <w:style w:type="paragraph" w:styleId="Heading1">
+    <w:name w:val="heading 1"/>
+    <w:basedOn w:val="Normal"/>
+    <w:next w:val="Normal"/>
+    <w:link w:val="Heading1Char"/>
+    <w:uiPriority w:val="9"/>
+    <w:qFormat/>
+    <w:rsid w:val="00DE4B9E"/>
+    <w:pPr>
+      <w:keepNext/>
+      <w:keepLines/>
+      <w:spacing w:before="240" w:after="0"/>
+      <w:outlineLvl w:val="0"/>
+    </w:pPr>
+    <w:rPr>
+      <w:rFonts w:asciiTheme="majorHAnsi" w:eastAsiaTheme="majorEastAsia" w:hAnsiTheme="majorHAnsi" w:cstheme="majorBidi"/>
+      <w:color w:val="2F5496" w:themeColor="accent1" w:themeShade="BF"/>
+      <w:sz w:val="32"/>
+      <w:szCs w:val="32"/>
+    </w:rPr>
+  </w:style>
   <w:style w:type="paragraph" w:styleId="Heading2">
     <w:name w:val="heading 2"/>
     <w:basedOn w:val="Normal"/>
@@ -7446,6 +8395,19 @@
     <w:rPr>
       <w:color w:val="808080"/>
       <w:shd w:val="clear" w:color="auto" w:fill="E6E6E6"/>
+    </w:rPr>
+  </w:style>
+  <w:style w:type="character" w:customStyle="1" w:styleId="Heading1Char">
+    <w:name w:val="Heading 1 Char"/>
+    <w:basedOn w:val="DefaultParagraphFont"/>
+    <w:link w:val="Heading1"/>
+    <w:uiPriority w:val="9"/>
+    <w:rsid w:val="00DE4B9E"/>
+    <w:rPr>
+      <w:rFonts w:asciiTheme="majorHAnsi" w:eastAsiaTheme="majorEastAsia" w:hAnsiTheme="majorHAnsi" w:cstheme="majorBidi"/>
+      <w:color w:val="2F5496" w:themeColor="accent1" w:themeShade="BF"/>
+      <w:sz w:val="32"/>
+      <w:szCs w:val="32"/>
     </w:rPr>
   </w:style>
 </w:styles>

</xml_diff>

<commit_message>
cover some angular topics
</commit_message>
<xml_diff>
--- a/Angular 2.docx
+++ b/Angular 2.docx
@@ -6510,55 +6510,1336 @@
           </wp:inline>
         </w:drawing>
       </w:r>
+    </w:p>
+    <w:p>
+      <w:pPr>
+        <w:rPr>
+          <w:rFonts w:ascii="Times New Roman" w:hAnsi="Times New Roman" w:cs="Times New Roman"/>
+          <w:sz w:val="24"/>
+          <w:szCs w:val="24"/>
+        </w:rPr>
+      </w:pPr>
+    </w:p>
+    <w:p>
+      <w:pPr>
+        <w:rPr>
+          <w:rFonts w:ascii="Times New Roman" w:hAnsi="Times New Roman" w:cs="Times New Roman"/>
+          <w:b/>
+          <w:sz w:val="28"/>
+          <w:szCs w:val="28"/>
+        </w:rPr>
+      </w:pPr>
+      <w:r>
+        <w:rPr>
+          <w:rFonts w:ascii="Times New Roman" w:hAnsi="Times New Roman" w:cs="Times New Roman"/>
+          <w:b/>
+          <w:sz w:val="28"/>
+          <w:szCs w:val="28"/>
+        </w:rPr>
+        <w:t>Angular Services</w:t>
+      </w:r>
+    </w:p>
+    <w:p>
+      <w:pPr>
+        <w:rPr>
+          <w:rFonts w:ascii="Times New Roman" w:hAnsi="Times New Roman" w:cs="Times New Roman"/>
+          <w:sz w:val="24"/>
+          <w:szCs w:val="24"/>
+        </w:rPr>
+      </w:pPr>
+      <w:r>
+        <w:rPr>
+          <w:rFonts w:ascii="Times New Roman" w:hAnsi="Times New Roman" w:cs="Times New Roman"/>
+          <w:sz w:val="24"/>
+          <w:szCs w:val="24"/>
+        </w:rPr>
+        <w:tab/>
+      </w:r>
+      <w:r>
+        <w:rPr>
+          <w:rFonts w:ascii="Times New Roman" w:hAnsi="Times New Roman" w:cs="Times New Roman"/>
+          <w:sz w:val="24"/>
+          <w:szCs w:val="24"/>
+        </w:rPr>
+        <w:t xml:space="preserve">A service in angular is generally used when you need to reuse data or logic across multiple component. </w:t>
+      </w:r>
+    </w:p>
+    <w:p>
+      <w:pPr>
+        <w:rPr>
+          <w:rFonts w:ascii="Times New Roman" w:hAnsi="Times New Roman" w:cs="Times New Roman"/>
+          <w:sz w:val="24"/>
+          <w:szCs w:val="24"/>
+        </w:rPr>
+      </w:pPr>
+      <w:r>
+        <w:rPr>
+          <w:rFonts w:ascii="Times New Roman" w:hAnsi="Times New Roman" w:cs="Times New Roman"/>
+          <w:sz w:val="24"/>
+          <w:szCs w:val="24"/>
+        </w:rPr>
+        <w:t>Constructor is used to perform dependency injection for services.</w:t>
+      </w:r>
+    </w:p>
+    <w:p>
+      <w:pPr>
+        <w:rPr>
+          <w:rFonts w:ascii="Times New Roman" w:hAnsi="Times New Roman" w:cs="Times New Roman"/>
+          <w:sz w:val="24"/>
+          <w:szCs w:val="24"/>
+        </w:rPr>
+      </w:pPr>
+      <w:r>
+        <w:rPr>
+          <w:rFonts w:ascii="Times New Roman" w:hAnsi="Times New Roman" w:cs="Times New Roman"/>
+          <w:sz w:val="24"/>
+          <w:szCs w:val="24"/>
+        </w:rPr>
+        <w:t>ngOnInit is best place to call service and component initialization.</w:t>
+      </w:r>
+    </w:p>
+    <w:p>
+      <w:pPr>
+        <w:rPr>
+          <w:rFonts w:ascii="Times New Roman" w:hAnsi="Times New Roman" w:cs="Times New Roman"/>
+          <w:sz w:val="24"/>
+          <w:szCs w:val="24"/>
+        </w:rPr>
+      </w:pPr>
+    </w:p>
+    <w:p>
+      <w:pPr>
+        <w:rPr>
+          <w:rFonts w:ascii="Times New Roman" w:hAnsi="Times New Roman" w:cs="Times New Roman"/>
+          <w:b/>
+          <w:sz w:val="28"/>
+          <w:szCs w:val="28"/>
+        </w:rPr>
+      </w:pPr>
+      <w:r>
+        <w:rPr>
+          <w:rFonts w:ascii="Times New Roman" w:hAnsi="Times New Roman" w:cs="Times New Roman"/>
+          <w:b/>
+          <w:sz w:val="28"/>
+          <w:szCs w:val="28"/>
+        </w:rPr>
+        <w:t xml:space="preserve">Angular 2 http service </w:t>
+      </w:r>
+    </w:p>
+    <w:p>
+      <w:pPr>
+        <w:rPr>
+          <w:rFonts w:ascii="Times New Roman" w:hAnsi="Times New Roman" w:cs="Times New Roman"/>
+          <w:sz w:val="24"/>
+          <w:szCs w:val="24"/>
+        </w:rPr>
+      </w:pPr>
+      <w:r>
+        <w:rPr>
+          <w:rFonts w:ascii="Times New Roman" w:hAnsi="Times New Roman" w:cs="Times New Roman"/>
+          <w:sz w:val="24"/>
+          <w:szCs w:val="24"/>
+        </w:rPr>
+        <w:t xml:space="preserve"> </w:t>
+      </w:r>
+      <w:r>
+        <w:rPr>
+          <w:rFonts w:ascii="Times New Roman" w:hAnsi="Times New Roman" w:cs="Times New Roman"/>
+          <w:sz w:val="24"/>
+          <w:szCs w:val="24"/>
+        </w:rPr>
+        <w:t xml:space="preserve">import </w:t>
+      </w:r>
+      <w:proofErr w:type="gramStart"/>
+      <w:r>
+        <w:rPr>
+          <w:rFonts w:ascii="Times New Roman" w:hAnsi="Times New Roman" w:cs="Times New Roman"/>
+          <w:sz w:val="24"/>
+          <w:szCs w:val="24"/>
+        </w:rPr>
+        <w:t xml:space="preserve">{ </w:t>
+      </w:r>
+      <w:proofErr w:type="spellStart"/>
+      <w:r>
+        <w:rPr>
+          <w:rFonts w:ascii="Times New Roman" w:hAnsi="Times New Roman" w:cs="Times New Roman"/>
+          <w:sz w:val="24"/>
+          <w:szCs w:val="24"/>
+        </w:rPr>
+        <w:t>HttpClientModule</w:t>
+      </w:r>
+      <w:proofErr w:type="spellEnd"/>
+      <w:proofErr w:type="gramEnd"/>
+      <w:r>
+        <w:rPr>
+          <w:rFonts w:ascii="Times New Roman" w:hAnsi="Times New Roman" w:cs="Times New Roman"/>
+          <w:sz w:val="24"/>
+          <w:szCs w:val="24"/>
+        </w:rPr>
+        <w:t xml:space="preserve"> } from '@angular/common/http';</w:t>
+      </w:r>
+    </w:p>
+    <w:p>
+      <w:pPr>
+        <w:rPr>
+          <w:rFonts w:ascii="Times New Roman" w:hAnsi="Times New Roman" w:cs="Times New Roman"/>
+          <w:sz w:val="24"/>
+          <w:szCs w:val="24"/>
+        </w:rPr>
+      </w:pPr>
+      <w:r>
+        <w:rPr>
+          <w:rFonts w:ascii="Times New Roman" w:hAnsi="Times New Roman" w:cs="Times New Roman"/>
+          <w:sz w:val="24"/>
+          <w:szCs w:val="24"/>
+        </w:rPr>
+        <w:t xml:space="preserve"> imports: [</w:t>
+      </w:r>
+    </w:p>
+    <w:p>
+      <w:pPr>
+        <w:rPr>
+          <w:rFonts w:ascii="Times New Roman" w:hAnsi="Times New Roman" w:cs="Times New Roman"/>
+          <w:sz w:val="24"/>
+          <w:szCs w:val="24"/>
+        </w:rPr>
+      </w:pPr>
+      <w:r>
+        <w:rPr>
+          <w:rFonts w:ascii="Times New Roman" w:hAnsi="Times New Roman" w:cs="Times New Roman"/>
+          <w:sz w:val="24"/>
+          <w:szCs w:val="24"/>
+        </w:rPr>
+        <w:t xml:space="preserve">    </w:t>
+      </w:r>
+      <w:proofErr w:type="spellStart"/>
+      <w:r>
+        <w:rPr>
+          <w:rFonts w:ascii="Times New Roman" w:hAnsi="Times New Roman" w:cs="Times New Roman"/>
+          <w:sz w:val="24"/>
+          <w:szCs w:val="24"/>
+        </w:rPr>
+        <w:t>BrowserModule</w:t>
+      </w:r>
+      <w:proofErr w:type="spellEnd"/>
+      <w:r>
+        <w:rPr>
+          <w:rFonts w:ascii="Times New Roman" w:hAnsi="Times New Roman" w:cs="Times New Roman"/>
+          <w:sz w:val="24"/>
+          <w:szCs w:val="24"/>
+        </w:rPr>
+        <w:t xml:space="preserve">, </w:t>
+      </w:r>
+      <w:proofErr w:type="spellStart"/>
+      <w:proofErr w:type="gramStart"/>
+      <w:r>
+        <w:rPr>
+          <w:rFonts w:ascii="Times New Roman" w:hAnsi="Times New Roman" w:cs="Times New Roman"/>
+          <w:sz w:val="24"/>
+          <w:szCs w:val="24"/>
+        </w:rPr>
+        <w:t>HttpClientModule,FormsModule</w:t>
+      </w:r>
+      <w:proofErr w:type="spellEnd"/>
+      <w:proofErr w:type="gramEnd"/>
+    </w:p>
+    <w:p>
+      <w:pPr>
+        <w:rPr>
+          <w:rFonts w:ascii="Times New Roman" w:hAnsi="Times New Roman" w:cs="Times New Roman"/>
+          <w:sz w:val="24"/>
+          <w:szCs w:val="24"/>
+        </w:rPr>
+      </w:pPr>
+      <w:r>
+        <w:rPr>
+          <w:rFonts w:ascii="Times New Roman" w:hAnsi="Times New Roman" w:cs="Times New Roman"/>
+          <w:sz w:val="24"/>
+          <w:szCs w:val="24"/>
+        </w:rPr>
+        <w:t xml:space="preserve">  ],</w:t>
+      </w:r>
+    </w:p>
+    <w:p>
+      <w:pPr>
+        <w:rPr>
+          <w:rFonts w:ascii="Times New Roman" w:hAnsi="Times New Roman" w:cs="Times New Roman"/>
+          <w:sz w:val="24"/>
+          <w:szCs w:val="24"/>
+        </w:rPr>
+      </w:pPr>
+      <w:r>
+        <w:rPr>
+          <w:rFonts w:ascii="Times New Roman" w:hAnsi="Times New Roman" w:cs="Times New Roman"/>
+          <w:sz w:val="24"/>
+          <w:szCs w:val="24"/>
+        </w:rPr>
+        <w:tab/>
+      </w:r>
+      <w:r>
+        <w:rPr>
+          <w:noProof/>
+        </w:rPr>
+        <w:drawing>
+          <wp:inline distT="0" distB="0" distL="0" distR="0" wp14:anchorId="36AA5DE7" wp14:editId="1BD48BC8">
+            <wp:extent cx="4648200" cy="3295650"/>
+            <wp:effectExtent l="0" t="0" r="0" b="0"/>
+            <wp:docPr id="18" name="Picture 18"/>
+            <wp:cNvGraphicFramePr>
+              <a:graphicFrameLocks xmlns:a="http://schemas.openxmlformats.org/drawingml/2006/main" noChangeAspect="1"/>
+            </wp:cNvGraphicFramePr>
+            <a:graphic xmlns:a="http://schemas.openxmlformats.org/drawingml/2006/main">
+              <a:graphicData uri="http://schemas.openxmlformats.org/drawingml/2006/picture">
+                <pic:pic xmlns:pic="http://schemas.openxmlformats.org/drawingml/2006/picture">
+                  <pic:nvPicPr>
+                    <pic:cNvPr id="1" name=""/>
+                    <pic:cNvPicPr/>
+                  </pic:nvPicPr>
+                  <pic:blipFill>
+                    <a:blip r:embed="rId25"/>
+                    <a:stretch>
+                      <a:fillRect/>
+                    </a:stretch>
+                  </pic:blipFill>
+                  <pic:spPr>
+                    <a:xfrm>
+                      <a:off x="0" y="0"/>
+                      <a:ext cx="4648200" cy="3295650"/>
+                    </a:xfrm>
+                    <a:prstGeom prst="rect">
+                      <a:avLst/>
+                    </a:prstGeom>
+                  </pic:spPr>
+                </pic:pic>
+              </a:graphicData>
+            </a:graphic>
+          </wp:inline>
+        </w:drawing>
+      </w:r>
+    </w:p>
+    <w:p>
+      <w:pPr>
+        <w:rPr>
+          <w:rFonts w:ascii="Times New Roman" w:hAnsi="Times New Roman" w:cs="Times New Roman"/>
+          <w:sz w:val="24"/>
+          <w:szCs w:val="24"/>
+        </w:rPr>
+      </w:pPr>
+      <w:r>
+        <w:rPr>
+          <w:rFonts w:ascii="Times New Roman" w:hAnsi="Times New Roman" w:cs="Times New Roman"/>
+          <w:sz w:val="24"/>
+          <w:szCs w:val="24"/>
+        </w:rPr>
+        <w:lastRenderedPageBreak/>
+        <w:tab/>
+      </w:r>
+      <w:r>
+        <w:rPr>
+          <w:noProof/>
+        </w:rPr>
+        <w:drawing>
+          <wp:inline distT="0" distB="0" distL="0" distR="0" wp14:anchorId="3F48D723" wp14:editId="515CD79F">
+            <wp:extent cx="4314825" cy="1609725"/>
+            <wp:effectExtent l="0" t="0" r="9525" b="9525"/>
+            <wp:docPr id="19" name="Picture 19"/>
+            <wp:cNvGraphicFramePr>
+              <a:graphicFrameLocks xmlns:a="http://schemas.openxmlformats.org/drawingml/2006/main" noChangeAspect="1"/>
+            </wp:cNvGraphicFramePr>
+            <a:graphic xmlns:a="http://schemas.openxmlformats.org/drawingml/2006/main">
+              <a:graphicData uri="http://schemas.openxmlformats.org/drawingml/2006/picture">
+                <pic:pic xmlns:pic="http://schemas.openxmlformats.org/drawingml/2006/picture">
+                  <pic:nvPicPr>
+                    <pic:cNvPr id="1" name=""/>
+                    <pic:cNvPicPr/>
+                  </pic:nvPicPr>
+                  <pic:blipFill>
+                    <a:blip r:embed="rId26"/>
+                    <a:stretch>
+                      <a:fillRect/>
+                    </a:stretch>
+                  </pic:blipFill>
+                  <pic:spPr>
+                    <a:xfrm>
+                      <a:off x="0" y="0"/>
+                      <a:ext cx="4314825" cy="1609725"/>
+                    </a:xfrm>
+                    <a:prstGeom prst="rect">
+                      <a:avLst/>
+                    </a:prstGeom>
+                  </pic:spPr>
+                </pic:pic>
+              </a:graphicData>
+            </a:graphic>
+          </wp:inline>
+        </w:drawing>
+      </w:r>
+    </w:p>
+    <w:p>
+      <w:pPr>
+        <w:rPr>
+          <w:rFonts w:ascii="Times New Roman" w:hAnsi="Times New Roman" w:cs="Times New Roman"/>
+          <w:b/>
+          <w:sz w:val="28"/>
+          <w:szCs w:val="28"/>
+        </w:rPr>
+      </w:pPr>
+      <w:r>
+        <w:rPr>
+          <w:rFonts w:ascii="Times New Roman" w:hAnsi="Times New Roman" w:cs="Times New Roman"/>
+          <w:b/>
+          <w:sz w:val="28"/>
+          <w:szCs w:val="28"/>
+        </w:rPr>
+        <w:t>Angular 2 http error handling</w:t>
+      </w:r>
+    </w:p>
+    <w:p>
+      <w:pPr>
+        <w:rPr>
+          <w:rFonts w:ascii="Times New Roman" w:hAnsi="Times New Roman" w:cs="Times New Roman"/>
+          <w:b/>
+          <w:sz w:val="28"/>
+          <w:szCs w:val="28"/>
+        </w:rPr>
+      </w:pPr>
+      <w:r>
+        <w:rPr>
+          <w:rFonts w:ascii="Times New Roman" w:hAnsi="Times New Roman" w:cs="Times New Roman"/>
+          <w:b/>
+          <w:sz w:val="28"/>
+          <w:szCs w:val="28"/>
+        </w:rPr>
+        <w:tab/>
+      </w:r>
+      <w:r>
+        <w:rPr>
+          <w:noProof/>
+        </w:rPr>
+        <w:drawing>
+          <wp:inline distT="0" distB="0" distL="0" distR="0" wp14:anchorId="2954B2BF" wp14:editId="6C99FAA4">
+            <wp:extent cx="4429125" cy="2752725"/>
+            <wp:effectExtent l="0" t="0" r="9525" b="9525"/>
+            <wp:docPr id="21" name="Picture 21"/>
+            <wp:cNvGraphicFramePr>
+              <a:graphicFrameLocks xmlns:a="http://schemas.openxmlformats.org/drawingml/2006/main" noChangeAspect="1"/>
+            </wp:cNvGraphicFramePr>
+            <a:graphic xmlns:a="http://schemas.openxmlformats.org/drawingml/2006/main">
+              <a:graphicData uri="http://schemas.openxmlformats.org/drawingml/2006/picture">
+                <pic:pic xmlns:pic="http://schemas.openxmlformats.org/drawingml/2006/picture">
+                  <pic:nvPicPr>
+                    <pic:cNvPr id="1" name=""/>
+                    <pic:cNvPicPr/>
+                  </pic:nvPicPr>
+                  <pic:blipFill>
+                    <a:blip r:embed="rId27"/>
+                    <a:stretch>
+                      <a:fillRect/>
+                    </a:stretch>
+                  </pic:blipFill>
+                  <pic:spPr>
+                    <a:xfrm>
+                      <a:off x="0" y="0"/>
+                      <a:ext cx="4429125" cy="2752725"/>
+                    </a:xfrm>
+                    <a:prstGeom prst="rect">
+                      <a:avLst/>
+                    </a:prstGeom>
+                  </pic:spPr>
+                </pic:pic>
+              </a:graphicData>
+            </a:graphic>
+          </wp:inline>
+        </w:drawing>
+      </w:r>
+    </w:p>
+    <w:p>
+      <w:pPr>
+        <w:rPr>
+          <w:rFonts w:ascii="Times New Roman" w:hAnsi="Times New Roman" w:cs="Times New Roman"/>
+          <w:b/>
+          <w:sz w:val="28"/>
+          <w:szCs w:val="28"/>
+        </w:rPr>
+      </w:pPr>
+      <w:r>
+        <w:rPr>
+          <w:rFonts w:ascii="Times New Roman" w:hAnsi="Times New Roman" w:cs="Times New Roman"/>
+          <w:b/>
+          <w:sz w:val="28"/>
+          <w:szCs w:val="28"/>
+        </w:rPr>
+        <w:tab/>
+      </w:r>
+      <w:r>
+        <w:rPr>
+          <w:noProof/>
+        </w:rPr>
+        <w:drawing>
+          <wp:inline distT="0" distB="0" distL="0" distR="0" wp14:anchorId="3A46CD50" wp14:editId="25C2CFAC">
+            <wp:extent cx="5105400" cy="3248025"/>
+            <wp:effectExtent l="0" t="0" r="0" b="9525"/>
+            <wp:docPr id="22" name="Picture 22"/>
+            <wp:cNvGraphicFramePr>
+              <a:graphicFrameLocks xmlns:a="http://schemas.openxmlformats.org/drawingml/2006/main" noChangeAspect="1"/>
+            </wp:cNvGraphicFramePr>
+            <a:graphic xmlns:a="http://schemas.openxmlformats.org/drawingml/2006/main">
+              <a:graphicData uri="http://schemas.openxmlformats.org/drawingml/2006/picture">
+                <pic:pic xmlns:pic="http://schemas.openxmlformats.org/drawingml/2006/picture">
+                  <pic:nvPicPr>
+                    <pic:cNvPr id="1" name=""/>
+                    <pic:cNvPicPr/>
+                  </pic:nvPicPr>
+                  <pic:blipFill>
+                    <a:blip r:embed="rId28"/>
+                    <a:stretch>
+                      <a:fillRect/>
+                    </a:stretch>
+                  </pic:blipFill>
+                  <pic:spPr>
+                    <a:xfrm>
+                      <a:off x="0" y="0"/>
+                      <a:ext cx="5105400" cy="3248025"/>
+                    </a:xfrm>
+                    <a:prstGeom prst="rect">
+                      <a:avLst/>
+                    </a:prstGeom>
+                  </pic:spPr>
+                </pic:pic>
+              </a:graphicData>
+            </a:graphic>
+          </wp:inline>
+        </w:drawing>
+      </w:r>
+    </w:p>
+    <w:p>
+      <w:pPr>
+        <w:rPr>
+          <w:rFonts w:ascii="Times New Roman" w:hAnsi="Times New Roman" w:cs="Times New Roman"/>
+          <w:b/>
+          <w:sz w:val="28"/>
+          <w:szCs w:val="28"/>
+        </w:rPr>
+      </w:pPr>
+    </w:p>
+    <w:p>
+      <w:pPr>
+        <w:rPr>
+          <w:rFonts w:ascii="Times New Roman" w:hAnsi="Times New Roman" w:cs="Times New Roman"/>
+          <w:b/>
+          <w:sz w:val="28"/>
+          <w:szCs w:val="28"/>
+        </w:rPr>
+      </w:pPr>
+    </w:p>
+    <w:p>
+      <w:pPr>
+        <w:rPr>
+          <w:rFonts w:ascii="Times New Roman" w:hAnsi="Times New Roman" w:cs="Times New Roman"/>
+          <w:b/>
+          <w:sz w:val="28"/>
+          <w:szCs w:val="28"/>
+        </w:rPr>
+      </w:pPr>
+      <w:r>
+        <w:rPr>
+          <w:rFonts w:ascii="Times New Roman" w:hAnsi="Times New Roman" w:cs="Times New Roman"/>
+          <w:b/>
+          <w:sz w:val="28"/>
+          <w:szCs w:val="28"/>
+        </w:rPr>
+        <w:lastRenderedPageBreak/>
+        <w:t>Using Bootstrap with Angular 2</w:t>
+      </w:r>
+    </w:p>
+    <w:p>
+      <w:pPr>
+        <w:rPr>
+          <w:rFonts w:ascii="Times New Roman" w:hAnsi="Times New Roman" w:cs="Times New Roman"/>
+          <w:sz w:val="24"/>
+          <w:szCs w:val="24"/>
+        </w:rPr>
+      </w:pPr>
+      <w:r>
+        <w:rPr>
+          <w:rFonts w:ascii="Times New Roman" w:hAnsi="Times New Roman" w:cs="Times New Roman"/>
+          <w:sz w:val="24"/>
+          <w:szCs w:val="24"/>
+        </w:rPr>
+        <w:tab/>
+        <w:t>Using node package manager</w:t>
+      </w:r>
+      <w:r>
+        <w:rPr>
+          <w:rFonts w:ascii="Times New Roman" w:hAnsi="Times New Roman" w:cs="Times New Roman"/>
+          <w:sz w:val="24"/>
+          <w:szCs w:val="24"/>
+        </w:rPr>
+        <w:t>.</w:t>
+      </w:r>
+    </w:p>
+    <w:p>
+      <w:pPr>
+        <w:pStyle w:val="ListParagraph"/>
+        <w:numPr>
+          <w:ilvl w:val="1"/>
+          <w:numId w:val="14"/>
+        </w:numPr>
+        <w:rPr>
+          <w:rFonts w:ascii="Times New Roman" w:hAnsi="Times New Roman" w:cs="Times New Roman"/>
+          <w:sz w:val="24"/>
+          <w:szCs w:val="24"/>
+        </w:rPr>
+      </w:pPr>
+      <w:r>
+        <w:rPr>
+          <w:rFonts w:ascii="Times New Roman" w:hAnsi="Times New Roman" w:cs="Times New Roman"/>
+          <w:sz w:val="24"/>
+          <w:szCs w:val="24"/>
+        </w:rPr>
+        <w:t xml:space="preserve">Open node.js </w:t>
+      </w:r>
+      <w:proofErr w:type="spellStart"/>
+      <w:r>
+        <w:rPr>
+          <w:rFonts w:ascii="Times New Roman" w:hAnsi="Times New Roman" w:cs="Times New Roman"/>
+          <w:sz w:val="24"/>
+          <w:szCs w:val="24"/>
+        </w:rPr>
+        <w:t>cmd</w:t>
+      </w:r>
+      <w:proofErr w:type="spellEnd"/>
+    </w:p>
+    <w:p>
+      <w:pPr>
+        <w:pStyle w:val="ListParagraph"/>
+        <w:numPr>
+          <w:ilvl w:val="1"/>
+          <w:numId w:val="14"/>
+        </w:numPr>
+        <w:rPr>
+          <w:rFonts w:ascii="Times New Roman" w:hAnsi="Times New Roman" w:cs="Times New Roman"/>
+          <w:sz w:val="24"/>
+          <w:szCs w:val="24"/>
+        </w:rPr>
+      </w:pPr>
+      <w:r>
+        <w:rPr>
+          <w:rFonts w:ascii="Times New Roman" w:hAnsi="Times New Roman" w:cs="Times New Roman"/>
+          <w:sz w:val="24"/>
+          <w:szCs w:val="24"/>
+        </w:rPr>
+        <w:t>n</w:t>
+      </w:r>
+      <w:r>
+        <w:rPr>
+          <w:rFonts w:ascii="Times New Roman" w:hAnsi="Times New Roman" w:cs="Times New Roman"/>
+          <w:sz w:val="24"/>
+          <w:szCs w:val="24"/>
+        </w:rPr>
+        <w:t xml:space="preserve">pm install bootstrap@3 </w:t>
+      </w:r>
+      <w:proofErr w:type="spellStart"/>
+      <w:r>
+        <w:rPr>
+          <w:rFonts w:ascii="Times New Roman" w:hAnsi="Times New Roman" w:cs="Times New Roman"/>
+          <w:sz w:val="24"/>
+          <w:szCs w:val="24"/>
+        </w:rPr>
+        <w:t>jquery</w:t>
+      </w:r>
+      <w:proofErr w:type="spellEnd"/>
+      <w:r>
+        <w:rPr>
+          <w:rFonts w:ascii="Times New Roman" w:hAnsi="Times New Roman" w:cs="Times New Roman"/>
+          <w:sz w:val="24"/>
+          <w:szCs w:val="24"/>
+        </w:rPr>
+        <w:t xml:space="preserve"> –save</w:t>
+      </w:r>
+    </w:p>
+    <w:p>
+      <w:pPr>
+        <w:pStyle w:val="ListParagraph"/>
+        <w:numPr>
+          <w:ilvl w:val="1"/>
+          <w:numId w:val="14"/>
+        </w:numPr>
+        <w:rPr>
+          <w:rFonts w:ascii="Times New Roman" w:hAnsi="Times New Roman" w:cs="Times New Roman"/>
+          <w:sz w:val="24"/>
+          <w:szCs w:val="24"/>
+        </w:rPr>
+      </w:pPr>
+      <w:proofErr w:type="spellStart"/>
+      <w:proofErr w:type="gramStart"/>
+      <w:r>
+        <w:rPr>
+          <w:rFonts w:ascii="Times New Roman" w:hAnsi="Times New Roman" w:cs="Times New Roman"/>
+          <w:sz w:val="24"/>
+          <w:szCs w:val="24"/>
+        </w:rPr>
+        <w:t>package.json</w:t>
+      </w:r>
+      <w:proofErr w:type="spellEnd"/>
+      <w:proofErr w:type="gramEnd"/>
+      <w:r>
+        <w:rPr>
+          <w:rFonts w:ascii="Times New Roman" w:hAnsi="Times New Roman" w:cs="Times New Roman"/>
+          <w:sz w:val="24"/>
+          <w:szCs w:val="24"/>
+        </w:rPr>
+        <w:t xml:space="preserve"> file should be updated with dependency</w:t>
+      </w:r>
+    </w:p>
+    <w:p>
+      <w:pPr>
+        <w:pStyle w:val="ListParagraph"/>
+        <w:numPr>
+          <w:ilvl w:val="1"/>
+          <w:numId w:val="14"/>
+        </w:numPr>
+        <w:rPr>
+          <w:rFonts w:ascii="Times New Roman" w:hAnsi="Times New Roman" w:cs="Times New Roman"/>
+          <w:sz w:val="24"/>
+          <w:szCs w:val="24"/>
+        </w:rPr>
+      </w:pPr>
+      <w:r>
+        <w:rPr>
+          <w:rFonts w:ascii="Times New Roman" w:hAnsi="Times New Roman" w:cs="Times New Roman"/>
+          <w:sz w:val="24"/>
+          <w:szCs w:val="24"/>
+        </w:rPr>
+        <w:t>add required file into index.html</w:t>
+      </w:r>
+    </w:p>
+    <w:p>
+      <w:pPr>
+        <w:pStyle w:val="ListParagraph"/>
+        <w:ind w:left="1440"/>
+        <w:rPr>
+          <w:rFonts w:ascii="Times New Roman" w:hAnsi="Times New Roman" w:cs="Times New Roman"/>
+          <w:sz w:val="24"/>
+          <w:szCs w:val="24"/>
+        </w:rPr>
+      </w:pPr>
+    </w:p>
+    <w:p>
+      <w:pPr>
+        <w:pStyle w:val="ListParagraph"/>
+        <w:ind w:left="1440"/>
+        <w:rPr>
+          <w:rFonts w:ascii="Times New Roman" w:hAnsi="Times New Roman" w:cs="Times New Roman"/>
+          <w:sz w:val="24"/>
+          <w:szCs w:val="24"/>
+        </w:rPr>
+      </w:pPr>
+      <w:r>
+        <w:rPr>
+          <w:noProof/>
+        </w:rPr>
+        <w:drawing>
+          <wp:inline distT="0" distB="0" distL="0" distR="0" wp14:anchorId="16B44FA2" wp14:editId="56B1AAE3">
+            <wp:extent cx="5067300" cy="1905000"/>
+            <wp:effectExtent l="0" t="0" r="0" b="0"/>
+            <wp:docPr id="23" name="Picture 23"/>
+            <wp:cNvGraphicFramePr>
+              <a:graphicFrameLocks xmlns:a="http://schemas.openxmlformats.org/drawingml/2006/main" noChangeAspect="1"/>
+            </wp:cNvGraphicFramePr>
+            <a:graphic xmlns:a="http://schemas.openxmlformats.org/drawingml/2006/main">
+              <a:graphicData uri="http://schemas.openxmlformats.org/drawingml/2006/picture">
+                <pic:pic xmlns:pic="http://schemas.openxmlformats.org/drawingml/2006/picture">
+                  <pic:nvPicPr>
+                    <pic:cNvPr id="1" name=""/>
+                    <pic:cNvPicPr/>
+                  </pic:nvPicPr>
+                  <pic:blipFill>
+                    <a:blip r:embed="rId29"/>
+                    <a:stretch>
+                      <a:fillRect/>
+                    </a:stretch>
+                  </pic:blipFill>
+                  <pic:spPr>
+                    <a:xfrm>
+                      <a:off x="0" y="0"/>
+                      <a:ext cx="5067300" cy="1905000"/>
+                    </a:xfrm>
+                    <a:prstGeom prst="rect">
+                      <a:avLst/>
+                    </a:prstGeom>
+                  </pic:spPr>
+                </pic:pic>
+              </a:graphicData>
+            </a:graphic>
+          </wp:inline>
+        </w:drawing>
+      </w:r>
+    </w:p>
+    <w:p>
+      <w:pPr>
+        <w:pStyle w:val="ListParagraph"/>
+        <w:ind w:left="1440"/>
+        <w:rPr>
+          <w:rFonts w:ascii="Times New Roman" w:hAnsi="Times New Roman" w:cs="Times New Roman"/>
+          <w:sz w:val="24"/>
+          <w:szCs w:val="24"/>
+        </w:rPr>
+      </w:pPr>
+    </w:p>
+    <w:p>
+      <w:pPr>
+        <w:pStyle w:val="ListParagraph"/>
+        <w:rPr>
+          <w:rFonts w:ascii="Times New Roman" w:hAnsi="Times New Roman" w:cs="Times New Roman"/>
+          <w:b/>
+          <w:sz w:val="28"/>
+          <w:szCs w:val="28"/>
+        </w:rPr>
+      </w:pPr>
+    </w:p>
+    <w:p>
+      <w:pPr>
+        <w:pStyle w:val="ListParagraph"/>
+        <w:rPr>
+          <w:rFonts w:ascii="Times New Roman" w:hAnsi="Times New Roman" w:cs="Times New Roman"/>
+          <w:b/>
+          <w:sz w:val="28"/>
+          <w:szCs w:val="28"/>
+        </w:rPr>
+      </w:pPr>
+      <w:r>
+        <w:rPr>
+          <w:rFonts w:ascii="Times New Roman" w:hAnsi="Times New Roman" w:cs="Times New Roman"/>
+          <w:b/>
+          <w:sz w:val="28"/>
+          <w:szCs w:val="28"/>
+        </w:rPr>
+        <w:t xml:space="preserve">Angular 2 routing </w:t>
+      </w:r>
+    </w:p>
+    <w:p>
+      <w:pPr>
+        <w:pStyle w:val="ListParagraph"/>
+        <w:rPr>
+          <w:rFonts w:ascii="Times New Roman" w:hAnsi="Times New Roman" w:cs="Times New Roman"/>
+          <w:b/>
+          <w:sz w:val="28"/>
+          <w:szCs w:val="28"/>
+        </w:rPr>
+      </w:pPr>
+    </w:p>
+    <w:p>
+      <w:pPr>
+        <w:pStyle w:val="ListParagraph"/>
+        <w:rPr>
+          <w:rFonts w:ascii="Times New Roman" w:hAnsi="Times New Roman" w:cs="Times New Roman"/>
+          <w:b/>
+          <w:sz w:val="28"/>
+          <w:szCs w:val="28"/>
+        </w:rPr>
+      </w:pPr>
+      <w:r>
+        <w:rPr>
+          <w:rFonts w:ascii="Times New Roman" w:hAnsi="Times New Roman" w:cs="Times New Roman"/>
+          <w:b/>
+          <w:sz w:val="28"/>
+          <w:szCs w:val="28"/>
+        </w:rPr>
+        <w:tab/>
+      </w:r>
+      <w:r>
+        <w:rPr>
+          <w:noProof/>
+        </w:rPr>
+        <w:drawing>
+          <wp:inline distT="0" distB="0" distL="0" distR="0" wp14:anchorId="3C972244" wp14:editId="19B19E36">
+            <wp:extent cx="4429125" cy="2867025"/>
+            <wp:effectExtent l="0" t="0" r="9525" b="9525"/>
+            <wp:docPr id="24" name="Picture 24"/>
+            <wp:cNvGraphicFramePr>
+              <a:graphicFrameLocks xmlns:a="http://schemas.openxmlformats.org/drawingml/2006/main" noChangeAspect="1"/>
+            </wp:cNvGraphicFramePr>
+            <a:graphic xmlns:a="http://schemas.openxmlformats.org/drawingml/2006/main">
+              <a:graphicData uri="http://schemas.openxmlformats.org/drawingml/2006/picture">
+                <pic:pic xmlns:pic="http://schemas.openxmlformats.org/drawingml/2006/picture">
+                  <pic:nvPicPr>
+                    <pic:cNvPr id="1" name=""/>
+                    <pic:cNvPicPr/>
+                  </pic:nvPicPr>
+                  <pic:blipFill>
+                    <a:blip r:embed="rId30"/>
+                    <a:stretch>
+                      <a:fillRect/>
+                    </a:stretch>
+                  </pic:blipFill>
+                  <pic:spPr>
+                    <a:xfrm>
+                      <a:off x="0" y="0"/>
+                      <a:ext cx="4429125" cy="2867025"/>
+                    </a:xfrm>
+                    <a:prstGeom prst="rect">
+                      <a:avLst/>
+                    </a:prstGeom>
+                  </pic:spPr>
+                </pic:pic>
+              </a:graphicData>
+            </a:graphic>
+          </wp:inline>
+        </w:drawing>
+      </w:r>
+    </w:p>
+    <w:p>
+      <w:pPr>
+        <w:pStyle w:val="ListParagraph"/>
+        <w:rPr>
+          <w:rFonts w:ascii="Times New Roman" w:hAnsi="Times New Roman" w:cs="Times New Roman"/>
+          <w:b/>
+          <w:sz w:val="28"/>
+          <w:szCs w:val="28"/>
+        </w:rPr>
+      </w:pPr>
+    </w:p>
+    <w:p>
+      <w:pPr>
+        <w:pStyle w:val="ListParagraph"/>
+        <w:rPr>
+          <w:rFonts w:ascii="Times New Roman" w:hAnsi="Times New Roman" w:cs="Times New Roman"/>
+          <w:b/>
+          <w:sz w:val="28"/>
+          <w:szCs w:val="28"/>
+        </w:rPr>
+      </w:pPr>
+      <w:r>
+        <w:rPr>
+          <w:noProof/>
+        </w:rPr>
+        <w:lastRenderedPageBreak/>
+        <w:drawing>
+          <wp:inline distT="0" distB="0" distL="0" distR="0" wp14:anchorId="6465D1E0" wp14:editId="5ECD5609">
+            <wp:extent cx="4714875" cy="2009775"/>
+            <wp:effectExtent l="0" t="0" r="9525" b="9525"/>
+            <wp:docPr id="25" name="Picture 25"/>
+            <wp:cNvGraphicFramePr>
+              <a:graphicFrameLocks xmlns:a="http://schemas.openxmlformats.org/drawingml/2006/main" noChangeAspect="1"/>
+            </wp:cNvGraphicFramePr>
+            <a:graphic xmlns:a="http://schemas.openxmlformats.org/drawingml/2006/main">
+              <a:graphicData uri="http://schemas.openxmlformats.org/drawingml/2006/picture">
+                <pic:pic xmlns:pic="http://schemas.openxmlformats.org/drawingml/2006/picture">
+                  <pic:nvPicPr>
+                    <pic:cNvPr id="1" name=""/>
+                    <pic:cNvPicPr/>
+                  </pic:nvPicPr>
+                  <pic:blipFill>
+                    <a:blip r:embed="rId31"/>
+                    <a:stretch>
+                      <a:fillRect/>
+                    </a:stretch>
+                  </pic:blipFill>
+                  <pic:spPr>
+                    <a:xfrm>
+                      <a:off x="0" y="0"/>
+                      <a:ext cx="4714875" cy="2009775"/>
+                    </a:xfrm>
+                    <a:prstGeom prst="rect">
+                      <a:avLst/>
+                    </a:prstGeom>
+                  </pic:spPr>
+                </pic:pic>
+              </a:graphicData>
+            </a:graphic>
+          </wp:inline>
+        </w:drawing>
+      </w:r>
+    </w:p>
+    <w:p>
+      <w:pPr>
+        <w:pStyle w:val="ListParagraph"/>
+        <w:rPr>
+          <w:rFonts w:ascii="Times New Roman" w:hAnsi="Times New Roman" w:cs="Times New Roman"/>
+          <w:b/>
+          <w:sz w:val="28"/>
+          <w:szCs w:val="28"/>
+        </w:rPr>
+      </w:pPr>
+    </w:p>
+    <w:p>
+      <w:pPr>
+        <w:pStyle w:val="ListParagraph"/>
+        <w:rPr>
+          <w:rFonts w:ascii="Times New Roman" w:hAnsi="Times New Roman" w:cs="Times New Roman"/>
+          <w:b/>
+          <w:sz w:val="28"/>
+          <w:szCs w:val="28"/>
+        </w:rPr>
+      </w:pPr>
+      <w:r>
+        <w:rPr>
+          <w:noProof/>
+        </w:rPr>
+        <w:drawing>
+          <wp:inline distT="0" distB="0" distL="0" distR="0" wp14:anchorId="426A6858" wp14:editId="156EC54F">
+            <wp:extent cx="4819650" cy="2124075"/>
+            <wp:effectExtent l="0" t="0" r="0" b="9525"/>
+            <wp:docPr id="26" name="Picture 26"/>
+            <wp:cNvGraphicFramePr>
+              <a:graphicFrameLocks xmlns:a="http://schemas.openxmlformats.org/drawingml/2006/main" noChangeAspect="1"/>
+            </wp:cNvGraphicFramePr>
+            <a:graphic xmlns:a="http://schemas.openxmlformats.org/drawingml/2006/main">
+              <a:graphicData uri="http://schemas.openxmlformats.org/drawingml/2006/picture">
+                <pic:pic xmlns:pic="http://schemas.openxmlformats.org/drawingml/2006/picture">
+                  <pic:nvPicPr>
+                    <pic:cNvPr id="1" name=""/>
+                    <pic:cNvPicPr/>
+                  </pic:nvPicPr>
+                  <pic:blipFill>
+                    <a:blip r:embed="rId32"/>
+                    <a:stretch>
+                      <a:fillRect/>
+                    </a:stretch>
+                  </pic:blipFill>
+                  <pic:spPr>
+                    <a:xfrm>
+                      <a:off x="0" y="0"/>
+                      <a:ext cx="4819650" cy="2124075"/>
+                    </a:xfrm>
+                    <a:prstGeom prst="rect">
+                      <a:avLst/>
+                    </a:prstGeom>
+                  </pic:spPr>
+                </pic:pic>
+              </a:graphicData>
+            </a:graphic>
+          </wp:inline>
+        </w:drawing>
+      </w:r>
+    </w:p>
+    <w:p>
+      <w:pPr>
+        <w:pStyle w:val="ListParagraph"/>
+        <w:rPr>
+          <w:rFonts w:ascii="Times New Roman" w:hAnsi="Times New Roman" w:cs="Times New Roman"/>
+          <w:b/>
+          <w:sz w:val="28"/>
+          <w:szCs w:val="28"/>
+        </w:rPr>
+      </w:pPr>
+    </w:p>
+    <w:p>
+      <w:pPr>
+        <w:pStyle w:val="ListParagraph"/>
+        <w:ind w:left="0"/>
+        <w:rPr>
+          <w:rFonts w:ascii="Times New Roman" w:hAnsi="Times New Roman" w:cs="Times New Roman"/>
+          <w:b/>
+          <w:sz w:val="28"/>
+          <w:szCs w:val="28"/>
+        </w:rPr>
+      </w:pPr>
+      <w:r>
+        <w:rPr>
+          <w:rFonts w:ascii="Times New Roman" w:hAnsi="Times New Roman" w:cs="Times New Roman"/>
+          <w:b/>
+          <w:sz w:val="28"/>
+          <w:szCs w:val="28"/>
+        </w:rPr>
+        <w:t>Hash Style Routing</w:t>
+      </w:r>
+    </w:p>
+    <w:p>
+      <w:pPr>
+        <w:pStyle w:val="ListParagraph"/>
+        <w:rPr>
+          <w:rFonts w:ascii="Times New Roman" w:hAnsi="Times New Roman" w:cs="Times New Roman"/>
+          <w:b/>
+          <w:sz w:val="28"/>
+          <w:szCs w:val="28"/>
+        </w:rPr>
+      </w:pPr>
+    </w:p>
+    <w:p>
+      <w:pPr>
+        <w:pStyle w:val="ListParagraph"/>
+        <w:rPr>
+          <w:rFonts w:ascii="Times New Roman" w:hAnsi="Times New Roman" w:cs="Times New Roman"/>
+          <w:b/>
+          <w:sz w:val="28"/>
+          <w:szCs w:val="28"/>
+        </w:rPr>
+      </w:pPr>
+      <w:r>
+        <w:rPr>
+          <w:noProof/>
+        </w:rPr>
+        <w:drawing>
+          <wp:inline distT="0" distB="0" distL="0" distR="0" wp14:anchorId="1F148678" wp14:editId="77B10E63">
+            <wp:extent cx="5731510" cy="323215"/>
+            <wp:effectExtent l="0" t="0" r="2540" b="635"/>
+            <wp:docPr id="27" name="Picture 27"/>
+            <wp:cNvGraphicFramePr>
+              <a:graphicFrameLocks xmlns:a="http://schemas.openxmlformats.org/drawingml/2006/main" noChangeAspect="1"/>
+            </wp:cNvGraphicFramePr>
+            <a:graphic xmlns:a="http://schemas.openxmlformats.org/drawingml/2006/main">
+              <a:graphicData uri="http://schemas.openxmlformats.org/drawingml/2006/picture">
+                <pic:pic xmlns:pic="http://schemas.openxmlformats.org/drawingml/2006/picture">
+                  <pic:nvPicPr>
+                    <pic:cNvPr id="1" name=""/>
+                    <pic:cNvPicPr/>
+                  </pic:nvPicPr>
+                  <pic:blipFill>
+                    <a:blip r:embed="rId33"/>
+                    <a:stretch>
+                      <a:fillRect/>
+                    </a:stretch>
+                  </pic:blipFill>
+                  <pic:spPr>
+                    <a:xfrm>
+                      <a:off x="0" y="0"/>
+                      <a:ext cx="5731510" cy="323215"/>
+                    </a:xfrm>
+                    <a:prstGeom prst="rect">
+                      <a:avLst/>
+                    </a:prstGeom>
+                  </pic:spPr>
+                </pic:pic>
+              </a:graphicData>
+            </a:graphic>
+          </wp:inline>
+        </w:drawing>
+      </w:r>
+    </w:p>
+    <w:p>
+      <w:pPr>
+        <w:rPr>
+          <w:rFonts w:ascii="Times New Roman" w:hAnsi="Times New Roman" w:cs="Times New Roman"/>
+          <w:b/>
+          <w:sz w:val="28"/>
+          <w:szCs w:val="28"/>
+        </w:rPr>
+      </w:pPr>
+    </w:p>
+    <w:p>
+      <w:pPr>
+        <w:rPr>
+          <w:rFonts w:ascii="Times New Roman" w:hAnsi="Times New Roman" w:cs="Times New Roman"/>
+          <w:b/>
+          <w:sz w:val="28"/>
+          <w:szCs w:val="28"/>
+        </w:rPr>
+      </w:pPr>
+    </w:p>
+    <w:p>
+      <w:pPr>
+        <w:rPr>
+          <w:rFonts w:ascii="Times New Roman" w:hAnsi="Times New Roman" w:cs="Times New Roman"/>
+          <w:b/>
+          <w:sz w:val="28"/>
+          <w:szCs w:val="28"/>
+        </w:rPr>
+      </w:pPr>
+    </w:p>
+    <w:p>
+      <w:pPr>
+        <w:rPr>
+          <w:rFonts w:ascii="Times New Roman" w:hAnsi="Times New Roman" w:cs="Times New Roman"/>
+          <w:b/>
+          <w:sz w:val="28"/>
+          <w:szCs w:val="28"/>
+        </w:rPr>
+      </w:pPr>
+    </w:p>
+    <w:p>
+      <w:pPr>
+        <w:rPr>
+          <w:rFonts w:ascii="Times New Roman" w:hAnsi="Times New Roman" w:cs="Times New Roman"/>
+          <w:b/>
+          <w:sz w:val="28"/>
+          <w:szCs w:val="28"/>
+        </w:rPr>
+      </w:pPr>
+    </w:p>
+    <w:p>
+      <w:pPr>
+        <w:rPr>
+          <w:rFonts w:ascii="Times New Roman" w:hAnsi="Times New Roman" w:cs="Times New Roman"/>
+          <w:b/>
+          <w:sz w:val="28"/>
+          <w:szCs w:val="28"/>
+        </w:rPr>
+      </w:pPr>
+    </w:p>
+    <w:p>
+      <w:pPr>
+        <w:rPr>
+          <w:rFonts w:ascii="Times New Roman" w:hAnsi="Times New Roman" w:cs="Times New Roman"/>
+          <w:b/>
+          <w:sz w:val="28"/>
+          <w:szCs w:val="28"/>
+        </w:rPr>
+      </w:pPr>
+    </w:p>
+    <w:p>
+      <w:pPr>
+        <w:rPr>
+          <w:rFonts w:ascii="Times New Roman" w:hAnsi="Times New Roman" w:cs="Times New Roman"/>
+          <w:b/>
+          <w:sz w:val="28"/>
+          <w:szCs w:val="28"/>
+        </w:rPr>
+      </w:pPr>
+    </w:p>
+    <w:p>
+      <w:pPr>
+        <w:rPr>
+          <w:rFonts w:ascii="Times New Roman" w:hAnsi="Times New Roman" w:cs="Times New Roman"/>
+          <w:b/>
+          <w:sz w:val="28"/>
+          <w:szCs w:val="28"/>
+        </w:rPr>
+      </w:pPr>
+    </w:p>
+    <w:p>
+      <w:pPr>
+        <w:rPr>
+          <w:rFonts w:ascii="Times New Roman" w:hAnsi="Times New Roman" w:cs="Times New Roman"/>
+          <w:b/>
+          <w:sz w:val="28"/>
+          <w:szCs w:val="28"/>
+        </w:rPr>
+      </w:pPr>
+    </w:p>
+    <w:p>
+      <w:pPr>
+        <w:rPr>
+          <w:rFonts w:ascii="Times New Roman" w:hAnsi="Times New Roman" w:cs="Times New Roman"/>
+          <w:b/>
+          <w:sz w:val="28"/>
+          <w:szCs w:val="28"/>
+        </w:rPr>
+      </w:pPr>
+      <w:r>
+        <w:rPr>
+          <w:rFonts w:ascii="Times New Roman" w:hAnsi="Times New Roman" w:cs="Times New Roman"/>
+          <w:b/>
+          <w:sz w:val="28"/>
+          <w:szCs w:val="28"/>
+        </w:rPr>
+        <w:lastRenderedPageBreak/>
+        <w:t>Angular 2 route parameters</w:t>
+      </w:r>
+    </w:p>
+    <w:p>
+      <w:pPr>
+        <w:rPr>
+          <w:rFonts w:ascii="Times New Roman" w:hAnsi="Times New Roman" w:cs="Times New Roman"/>
+          <w:b/>
+          <w:sz w:val="28"/>
+          <w:szCs w:val="28"/>
+        </w:rPr>
+      </w:pPr>
+    </w:p>
+    <w:p>
+      <w:pPr>
+        <w:rPr>
+          <w:rFonts w:ascii="Times New Roman" w:hAnsi="Times New Roman" w:cs="Times New Roman"/>
+          <w:b/>
+          <w:sz w:val="28"/>
+          <w:szCs w:val="28"/>
+        </w:rPr>
+      </w:pPr>
+      <w:r>
+        <w:rPr>
+          <w:rFonts w:ascii="Times New Roman" w:hAnsi="Times New Roman" w:cs="Times New Roman"/>
+          <w:b/>
+          <w:sz w:val="28"/>
+          <w:szCs w:val="28"/>
+        </w:rPr>
+        <w:tab/>
+      </w:r>
+      <w:r>
+        <w:rPr>
+          <w:noProof/>
+        </w:rPr>
+        <w:drawing>
+          <wp:inline distT="0" distB="0" distL="0" distR="0" wp14:anchorId="5B982B9D" wp14:editId="38815C25">
+            <wp:extent cx="5143500" cy="3314700"/>
+            <wp:effectExtent l="0" t="0" r="0" b="0"/>
+            <wp:docPr id="28" name="Picture 28"/>
+            <wp:cNvGraphicFramePr>
+              <a:graphicFrameLocks xmlns:a="http://schemas.openxmlformats.org/drawingml/2006/main" noChangeAspect="1"/>
+            </wp:cNvGraphicFramePr>
+            <a:graphic xmlns:a="http://schemas.openxmlformats.org/drawingml/2006/main">
+              <a:graphicData uri="http://schemas.openxmlformats.org/drawingml/2006/picture">
+                <pic:pic xmlns:pic="http://schemas.openxmlformats.org/drawingml/2006/picture">
+                  <pic:nvPicPr>
+                    <pic:cNvPr id="1" name=""/>
+                    <pic:cNvPicPr/>
+                  </pic:nvPicPr>
+                  <pic:blipFill>
+                    <a:blip r:embed="rId34"/>
+                    <a:stretch>
+                      <a:fillRect/>
+                    </a:stretch>
+                  </pic:blipFill>
+                  <pic:spPr>
+                    <a:xfrm>
+                      <a:off x="0" y="0"/>
+                      <a:ext cx="5143500" cy="3314700"/>
+                    </a:xfrm>
+                    <a:prstGeom prst="rect">
+                      <a:avLst/>
+                    </a:prstGeom>
+                  </pic:spPr>
+                </pic:pic>
+              </a:graphicData>
+            </a:graphic>
+          </wp:inline>
+        </w:drawing>
+      </w:r>
+    </w:p>
+    <w:p>
+      <w:pPr>
+        <w:rPr>
+          <w:rFonts w:ascii="Times New Roman" w:hAnsi="Times New Roman" w:cs="Times New Roman"/>
+          <w:b/>
+          <w:sz w:val="28"/>
+          <w:szCs w:val="28"/>
+        </w:rPr>
+      </w:pPr>
+    </w:p>
+    <w:p>
+      <w:pPr>
+        <w:rPr>
+          <w:rFonts w:ascii="Times New Roman" w:hAnsi="Times New Roman" w:cs="Times New Roman"/>
+          <w:b/>
+          <w:sz w:val="28"/>
+          <w:szCs w:val="28"/>
+        </w:rPr>
+      </w:pPr>
+      <w:r>
+        <w:rPr>
+          <w:rFonts w:ascii="Times New Roman" w:hAnsi="Times New Roman" w:cs="Times New Roman"/>
+          <w:b/>
+          <w:sz w:val="28"/>
+          <w:szCs w:val="28"/>
+        </w:rPr>
+        <w:t>Angular dependency injection</w:t>
+      </w:r>
+    </w:p>
+    <w:p>
+      <w:pPr>
+        <w:rPr>
+          <w:rFonts w:ascii="Times New Roman" w:hAnsi="Times New Roman" w:cs="Times New Roman"/>
+          <w:b/>
+          <w:sz w:val="28"/>
+          <w:szCs w:val="28"/>
+        </w:rPr>
+      </w:pPr>
       <w:bookmarkStart w:id="0" w:name="_GoBack"/>
       <w:bookmarkEnd w:id="0"/>
     </w:p>
-    <w:p>
-      <w:pPr>
-        <w:rPr>
-          <w:rFonts w:ascii="Times New Roman" w:hAnsi="Times New Roman" w:cs="Times New Roman"/>
-          <w:sz w:val="24"/>
-          <w:szCs w:val="24"/>
-        </w:rPr>
-      </w:pPr>
-    </w:p>
-    <w:p>
-      <w:pPr>
-        <w:rPr>
-          <w:rFonts w:ascii="Times New Roman" w:hAnsi="Times New Roman" w:cs="Times New Roman"/>
-          <w:sz w:val="24"/>
-          <w:szCs w:val="24"/>
-        </w:rPr>
-      </w:pPr>
-    </w:p>
-    <w:p>
-      <w:pPr>
-        <w:rPr>
-          <w:rFonts w:ascii="Times New Roman" w:hAnsi="Times New Roman" w:cs="Times New Roman"/>
-          <w:sz w:val="24"/>
-          <w:szCs w:val="24"/>
-        </w:rPr>
-      </w:pPr>
-    </w:p>
-    <w:p>
-      <w:pPr>
-        <w:rPr>
-          <w:rFonts w:ascii="Times New Roman" w:hAnsi="Times New Roman" w:cs="Times New Roman"/>
-          <w:sz w:val="24"/>
-          <w:szCs w:val="24"/>
-        </w:rPr>
-      </w:pPr>
-      <w:r>
-        <w:rPr>
-          <w:rFonts w:ascii="Times New Roman" w:hAnsi="Times New Roman" w:cs="Times New Roman"/>
-          <w:sz w:val="24"/>
-          <w:szCs w:val="24"/>
-        </w:rPr>
-        <w:t xml:space="preserve"> </w:t>
-      </w:r>
-    </w:p>
     <w:sectPr>
-      <w:footerReference w:type="default" r:id="rId25"/>
+      <w:footerReference w:type="default" r:id="rId35"/>
       <w:pgSz w:w="11906" w:h="16838"/>
       <w:pgMar w:top="1440" w:right="1440" w:bottom="1440" w:left="1440" w:header="708" w:footer="708" w:gutter="0"/>
       <w:cols w:space="708"/>
@@ -7379,7 +8660,7 @@
   <w:abstractNum w:abstractNumId="6" w15:restartNumberingAfterBreak="0">
     <w:nsid w:val="4D545FA8"/>
     <w:multiLevelType w:val="hybridMultilevel"/>
-    <w:tmpl w:val="FB660AD8"/>
+    <w:tmpl w:val="05EEDC82"/>
     <w:lvl w:ilvl="0" w:tplc="40090001">
       <w:start w:val="1"/>
       <w:numFmt w:val="bullet"/>
@@ -7392,7 +8673,7 @@
         <w:rFonts w:ascii="Symbol" w:hAnsi="Symbol" w:hint="default"/>
       </w:rPr>
     </w:lvl>
-    <w:lvl w:ilvl="1" w:tplc="40090003" w:tentative="1">
+    <w:lvl w:ilvl="1" w:tplc="40090003">
       <w:start w:val="1"/>
       <w:numFmt w:val="bullet"/>
       <w:lvlText w:val="o"/>

</xml_diff>